<commit_message>
Added Use cases and Table for responsibles in ToDo list
</commit_message>
<xml_diff>
--- a/QACourse_Echidna_ToDoList.docx
+++ b/QACourse_Echidna_ToDoList.docx
@@ -3,8 +3,6 @@
 <w:document xmlns:wpc="http://schemas.microsoft.com/office/word/2010/wordprocessingCanvas" xmlns:mc="http://schemas.openxmlformats.org/markup-compatibility/2006" xmlns:o="urn:schemas-microsoft-com:office:office" xmlns:r="http://schemas.openxmlformats.org/officeDocument/2006/relationships" xmlns:m="http://schemas.openxmlformats.org/officeDocument/2006/math" xmlns:v="urn:schemas-microsoft-com:vml" xmlns:wp14="http://schemas.microsoft.com/office/word/2010/wordprocessingDrawing" xmlns:wp="http://schemas.openxmlformats.org/drawingml/2006/wordprocessingDrawing" xmlns:w10="urn:schemas-microsoft-com:office:word" xmlns:w="http://schemas.openxmlformats.org/wordprocessingml/2006/main" xmlns:w14="http://schemas.microsoft.com/office/word/2010/wordml" xmlns:wpg="http://schemas.microsoft.com/office/word/2010/wordprocessingGroup" xmlns:wpi="http://schemas.microsoft.com/office/word/2010/wordprocessingInk" xmlns:wne="http://schemas.microsoft.com/office/word/2006/wordml" xmlns:wps="http://schemas.microsoft.com/office/word/2010/wordprocessingShape" mc:Ignorable="w14 wp14">
   <w:body>
     <w:p>
-      <w:bookmarkStart w:id="0" w:name="_GoBack"/>
-      <w:bookmarkEnd w:id="0"/>
       <w:r>
         <w:rPr>
           <w:b/>
@@ -373,6 +371,14 @@
             <w:pPr>
               <w:cnfStyle w:val="000000000000" w:firstRow="0" w:lastRow="0" w:firstColumn="0" w:lastColumn="0" w:oddVBand="0" w:evenVBand="0" w:oddHBand="0" w:evenHBand="0" w:firstRowFirstColumn="0" w:firstRowLastColumn="0" w:lastRowFirstColumn="0" w:lastRowLastColumn="0"/>
             </w:pPr>
+            <w:r>
+              <w:t xml:space="preserve">Nicky </w:t>
+            </w:r>
+            <w:proofErr w:type="spellStart"/>
+            <w:r>
+              <w:t>Nikolov</w:t>
+            </w:r>
+            <w:proofErr w:type="spellEnd"/>
           </w:p>
         </w:tc>
         <w:tc>
@@ -393,6 +399,9 @@
             <w:pPr>
               <w:cnfStyle w:val="000000000000" w:firstRow="0" w:lastRow="0" w:firstColumn="0" w:lastColumn="0" w:oddVBand="0" w:evenVBand="0" w:oddHBand="0" w:evenHBand="0" w:firstRowFirstColumn="0" w:firstRowLastColumn="0" w:lastRowFirstColumn="0" w:lastRowLastColumn="0"/>
             </w:pPr>
+            <w:r>
+              <w:t xml:space="preserve">Flow chart </w:t>
+            </w:r>
           </w:p>
         </w:tc>
       </w:tr>
@@ -622,6 +631,650 @@
       </w:tr>
     </w:tbl>
     <w:p/>
+    <w:p>
+      <w:pPr>
+        <w:pStyle w:val="ListParagraph"/>
+        <w:numPr>
+          <w:ilvl w:val="0"/>
+          <w:numId w:val="1"/>
+        </w:numPr>
+      </w:pPr>
+      <w:r>
+        <w:t>Use case: Log</w:t>
+      </w:r>
+      <w:r>
+        <w:t xml:space="preserve"> </w:t>
+      </w:r>
+      <w:r>
+        <w:t>in</w:t>
+      </w:r>
+    </w:p>
+    <w:p>
+      <w:pPr>
+        <w:pStyle w:val="ListParagraph"/>
+        <w:numPr>
+          <w:ilvl w:val="1"/>
+          <w:numId w:val="1"/>
+        </w:numPr>
+      </w:pPr>
+      <w:r>
+        <w:t xml:space="preserve">Login </w:t>
+      </w:r>
+      <w:r>
+        <w:rPr>
+          <w:lang w:val="bg-BG"/>
+        </w:rPr>
+        <w:t>(влез)</w:t>
+      </w:r>
+    </w:p>
+    <w:p>
+      <w:pPr>
+        <w:pStyle w:val="ListParagraph"/>
+        <w:numPr>
+          <w:ilvl w:val="1"/>
+          <w:numId w:val="1"/>
+        </w:numPr>
+      </w:pPr>
+      <w:r>
+        <w:t xml:space="preserve">Login with </w:t>
+      </w:r>
+      <w:proofErr w:type="spellStart"/>
+      <w:r>
+        <w:t>facebook</w:t>
+      </w:r>
+      <w:proofErr w:type="spellEnd"/>
+      <w:r>
+        <w:rPr>
+          <w:lang w:val="bg-BG"/>
+        </w:rPr>
+        <w:t xml:space="preserve"> (влез с </w:t>
+      </w:r>
+      <w:proofErr w:type="spellStart"/>
+      <w:r>
+        <w:t>facebook</w:t>
+      </w:r>
+      <w:proofErr w:type="spellEnd"/>
+      <w:r>
+        <w:t>)</w:t>
+      </w:r>
+    </w:p>
+    <w:p>
+      <w:pPr>
+        <w:pStyle w:val="ListParagraph"/>
+        <w:numPr>
+          <w:ilvl w:val="1"/>
+          <w:numId w:val="1"/>
+        </w:numPr>
+      </w:pPr>
+      <w:r>
+        <w:t>Forgot your password</w:t>
+      </w:r>
+      <w:r>
+        <w:rPr>
+          <w:lang w:val="bg-BG"/>
+        </w:rPr>
+        <w:t xml:space="preserve"> (забравена парола)</w:t>
+      </w:r>
+    </w:p>
+    <w:p>
+      <w:pPr>
+        <w:pStyle w:val="ListParagraph"/>
+        <w:numPr>
+          <w:ilvl w:val="0"/>
+          <w:numId w:val="1"/>
+        </w:numPr>
+      </w:pPr>
+      <w:r>
+        <w:t>Use case: Create an account (</w:t>
+      </w:r>
+      <w:r>
+        <w:rPr>
+          <w:lang w:val="bg-BG"/>
+        </w:rPr>
+        <w:t>Създай акаунт)</w:t>
+      </w:r>
+    </w:p>
+    <w:p>
+      <w:pPr>
+        <w:pStyle w:val="ListParagraph"/>
+        <w:numPr>
+          <w:ilvl w:val="1"/>
+          <w:numId w:val="1"/>
+        </w:numPr>
+      </w:pPr>
+      <w:r>
+        <w:t>Agree with “Terms of service”</w:t>
+      </w:r>
+      <w:r>
+        <w:t xml:space="preserve"> (</w:t>
+      </w:r>
+      <w:r>
+        <w:rPr>
+          <w:lang w:val="bg-BG"/>
+        </w:rPr>
+        <w:t>Съгласяване с общите условия)</w:t>
+      </w:r>
+    </w:p>
+    <w:p>
+      <w:pPr>
+        <w:pStyle w:val="ListParagraph"/>
+        <w:numPr>
+          <w:ilvl w:val="0"/>
+          <w:numId w:val="1"/>
+        </w:numPr>
+      </w:pPr>
+      <w:r>
+        <w:t>Use case: Tennis clubs (</w:t>
+      </w:r>
+      <w:r>
+        <w:rPr>
+          <w:lang w:val="bg-BG"/>
+        </w:rPr>
+        <w:t>тенис клубове)</w:t>
+      </w:r>
+    </w:p>
+    <w:p>
+      <w:pPr>
+        <w:pStyle w:val="ListParagraph"/>
+        <w:numPr>
+          <w:ilvl w:val="1"/>
+          <w:numId w:val="1"/>
+        </w:numPr>
+        <w:rPr>
+          <w:lang w:val="bg-BG"/>
+        </w:rPr>
+      </w:pPr>
+      <w:r>
+        <w:rPr>
+          <w:lang w:val="bg-BG"/>
+        </w:rPr>
+        <w:t xml:space="preserve"> </w:t>
+      </w:r>
+      <w:r>
+        <w:t>Use case: Chose tennis club (</w:t>
+      </w:r>
+      <w:r>
+        <w:rPr>
+          <w:lang w:val="bg-BG"/>
+        </w:rPr>
+        <w:t>избор на тенис клуб)</w:t>
+      </w:r>
+    </w:p>
+    <w:p>
+      <w:pPr>
+        <w:pStyle w:val="ListParagraph"/>
+        <w:numPr>
+          <w:ilvl w:val="0"/>
+          <w:numId w:val="1"/>
+        </w:numPr>
+      </w:pPr>
+      <w:r>
+        <w:t>Use case: Players (</w:t>
+      </w:r>
+      <w:r>
+        <w:rPr>
+          <w:lang w:val="bg-BG"/>
+        </w:rPr>
+        <w:t>играчи)</w:t>
+      </w:r>
+    </w:p>
+    <w:p>
+      <w:pPr>
+        <w:pStyle w:val="ListParagraph"/>
+        <w:numPr>
+          <w:ilvl w:val="0"/>
+          <w:numId w:val="1"/>
+        </w:numPr>
+      </w:pPr>
+      <w:r>
+        <w:t>Use case: News (</w:t>
+      </w:r>
+      <w:r>
+        <w:rPr>
+          <w:lang w:val="bg-BG"/>
+        </w:rPr>
+        <w:t>новини)</w:t>
+      </w:r>
+    </w:p>
+    <w:p>
+      <w:pPr>
+        <w:pStyle w:val="ListParagraph"/>
+        <w:numPr>
+          <w:ilvl w:val="0"/>
+          <w:numId w:val="1"/>
+        </w:numPr>
+      </w:pPr>
+      <w:r>
+        <w:t>Use case: About us (</w:t>
+      </w:r>
+      <w:r>
+        <w:rPr>
+          <w:lang w:val="bg-BG"/>
+        </w:rPr>
+        <w:t>За нас)</w:t>
+      </w:r>
+    </w:p>
+    <w:p>
+      <w:pPr>
+        <w:pStyle w:val="ListParagraph"/>
+        <w:numPr>
+          <w:ilvl w:val="0"/>
+          <w:numId w:val="1"/>
+        </w:numPr>
+      </w:pPr>
+      <w:r>
+        <w:t>Use case: Contacts (</w:t>
+      </w:r>
+      <w:r>
+        <w:rPr>
+          <w:lang w:val="bg-BG"/>
+        </w:rPr>
+        <w:t>контакти)</w:t>
+      </w:r>
+    </w:p>
+    <w:p>
+      <w:pPr>
+        <w:pStyle w:val="ListParagraph"/>
+        <w:numPr>
+          <w:ilvl w:val="1"/>
+          <w:numId w:val="1"/>
+        </w:numPr>
+      </w:pPr>
+      <w:r>
+        <w:t>Contact info</w:t>
+      </w:r>
+    </w:p>
+    <w:p>
+      <w:pPr>
+        <w:pStyle w:val="ListParagraph"/>
+        <w:numPr>
+          <w:ilvl w:val="1"/>
+          <w:numId w:val="1"/>
+        </w:numPr>
+      </w:pPr>
+      <w:r>
+        <w:t>Get in touch</w:t>
+      </w:r>
+    </w:p>
+    <w:p>
+      <w:pPr>
+        <w:pStyle w:val="ListParagraph"/>
+        <w:numPr>
+          <w:ilvl w:val="0"/>
+          <w:numId w:val="1"/>
+        </w:numPr>
+      </w:pPr>
+      <w:r>
+        <w:t>Use case: Become a partner (</w:t>
+      </w:r>
+      <w:r>
+        <w:rPr>
+          <w:lang w:val="bg-BG"/>
+        </w:rPr>
+        <w:t>Стани партньор)</w:t>
+      </w:r>
+    </w:p>
+    <w:p>
+      <w:pPr>
+        <w:pStyle w:val="ListParagraph"/>
+        <w:numPr>
+          <w:ilvl w:val="0"/>
+          <w:numId w:val="1"/>
+        </w:numPr>
+      </w:pPr>
+      <w:r>
+        <w:t>Use case: Dashboard (</w:t>
+      </w:r>
+      <w:r>
+        <w:rPr>
+          <w:lang w:val="bg-BG"/>
+        </w:rPr>
+        <w:t>Начало)</w:t>
+      </w:r>
+    </w:p>
+    <w:p>
+      <w:pPr>
+        <w:rPr>
+          <w:lang w:val="bg-BG"/>
+        </w:rPr>
+      </w:pPr>
+    </w:p>
+    <w:tbl>
+      <w:tblPr>
+        <w:tblStyle w:val="TableGrid"/>
+        <w:tblW w:w="0" w:type="auto"/>
+        <w:tblLook w:val="04A0" w:firstRow="1" w:lastRow="0" w:firstColumn="1" w:lastColumn="0" w:noHBand="0" w:noVBand="1"/>
+      </w:tblPr>
+      <w:tblGrid>
+        <w:gridCol w:w="4220"/>
+        <w:gridCol w:w="4220"/>
+      </w:tblGrid>
+      <w:tr>
+        <w:tc>
+          <w:tcPr>
+            <w:tcW w:w="4220" w:type="dxa"/>
+          </w:tcPr>
+          <w:p>
+            <w:pPr>
+              <w:jc w:val="center"/>
+              <w:rPr>
+                <w:lang w:val="bg-BG"/>
+              </w:rPr>
+            </w:pPr>
+            <w:r>
+              <w:t>Use case</w:t>
+            </w:r>
+          </w:p>
+        </w:tc>
+        <w:tc>
+          <w:tcPr>
+            <w:tcW w:w="4220" w:type="dxa"/>
+          </w:tcPr>
+          <w:p>
+            <w:pPr>
+              <w:jc w:val="center"/>
+            </w:pPr>
+            <w:r>
+              <w:t>Responsible/Name</w:t>
+            </w:r>
+            <w:bookmarkStart w:id="0" w:name="_GoBack"/>
+            <w:bookmarkEnd w:id="0"/>
+          </w:p>
+        </w:tc>
+      </w:tr>
+      <w:tr>
+        <w:tc>
+          <w:tcPr>
+            <w:tcW w:w="4220" w:type="dxa"/>
+          </w:tcPr>
+          <w:p>
+            <w:pPr>
+              <w:pStyle w:val="ListParagraph"/>
+              <w:numPr>
+                <w:ilvl w:val="0"/>
+                <w:numId w:val="2"/>
+              </w:numPr>
+            </w:pPr>
+            <w:r>
+              <w:t>Log in</w:t>
+            </w:r>
+          </w:p>
+        </w:tc>
+        <w:tc>
+          <w:tcPr>
+            <w:tcW w:w="4220" w:type="dxa"/>
+          </w:tcPr>
+          <w:p>
+            <w:pPr>
+              <w:rPr>
+                <w:lang w:val="bg-BG"/>
+              </w:rPr>
+            </w:pPr>
+          </w:p>
+        </w:tc>
+      </w:tr>
+      <w:tr>
+        <w:tc>
+          <w:tcPr>
+            <w:tcW w:w="4220" w:type="dxa"/>
+          </w:tcPr>
+          <w:p>
+            <w:pPr>
+              <w:pStyle w:val="ListParagraph"/>
+              <w:numPr>
+                <w:ilvl w:val="0"/>
+                <w:numId w:val="2"/>
+              </w:numPr>
+            </w:pPr>
+            <w:r>
+              <w:t>Create an account</w:t>
+            </w:r>
+          </w:p>
+        </w:tc>
+        <w:tc>
+          <w:tcPr>
+            <w:tcW w:w="4220" w:type="dxa"/>
+          </w:tcPr>
+          <w:p>
+            <w:pPr>
+              <w:rPr>
+                <w:lang w:val="bg-BG"/>
+              </w:rPr>
+            </w:pPr>
+          </w:p>
+        </w:tc>
+      </w:tr>
+      <w:tr>
+        <w:tc>
+          <w:tcPr>
+            <w:tcW w:w="4220" w:type="dxa"/>
+          </w:tcPr>
+          <w:p>
+            <w:pPr>
+              <w:pStyle w:val="ListParagraph"/>
+              <w:numPr>
+                <w:ilvl w:val="0"/>
+                <w:numId w:val="2"/>
+              </w:numPr>
+            </w:pPr>
+            <w:r>
+              <w:t>Tennis clubs</w:t>
+            </w:r>
+          </w:p>
+        </w:tc>
+        <w:tc>
+          <w:tcPr>
+            <w:tcW w:w="4220" w:type="dxa"/>
+          </w:tcPr>
+          <w:p>
+            <w:pPr>
+              <w:rPr>
+                <w:lang w:val="bg-BG"/>
+              </w:rPr>
+            </w:pPr>
+          </w:p>
+        </w:tc>
+      </w:tr>
+      <w:tr>
+        <w:tc>
+          <w:tcPr>
+            <w:tcW w:w="4220" w:type="dxa"/>
+          </w:tcPr>
+          <w:p>
+            <w:pPr>
+              <w:pStyle w:val="ListParagraph"/>
+              <w:numPr>
+                <w:ilvl w:val="0"/>
+                <w:numId w:val="2"/>
+              </w:numPr>
+            </w:pPr>
+            <w:r>
+              <w:t>Players</w:t>
+            </w:r>
+          </w:p>
+        </w:tc>
+        <w:tc>
+          <w:tcPr>
+            <w:tcW w:w="4220" w:type="dxa"/>
+          </w:tcPr>
+          <w:p>
+            <w:pPr>
+              <w:rPr>
+                <w:lang w:val="bg-BG"/>
+              </w:rPr>
+            </w:pPr>
+          </w:p>
+        </w:tc>
+      </w:tr>
+      <w:tr>
+        <w:tc>
+          <w:tcPr>
+            <w:tcW w:w="4220" w:type="dxa"/>
+          </w:tcPr>
+          <w:p>
+            <w:pPr>
+              <w:pStyle w:val="ListParagraph"/>
+              <w:numPr>
+                <w:ilvl w:val="0"/>
+                <w:numId w:val="2"/>
+              </w:numPr>
+            </w:pPr>
+            <w:r>
+              <w:t>News</w:t>
+            </w:r>
+          </w:p>
+        </w:tc>
+        <w:tc>
+          <w:tcPr>
+            <w:tcW w:w="4220" w:type="dxa"/>
+          </w:tcPr>
+          <w:p>
+            <w:pPr>
+              <w:rPr>
+                <w:lang w:val="bg-BG"/>
+              </w:rPr>
+            </w:pPr>
+          </w:p>
+        </w:tc>
+      </w:tr>
+      <w:tr>
+        <w:tc>
+          <w:tcPr>
+            <w:tcW w:w="4220" w:type="dxa"/>
+          </w:tcPr>
+          <w:p>
+            <w:pPr>
+              <w:pStyle w:val="ListParagraph"/>
+              <w:numPr>
+                <w:ilvl w:val="0"/>
+                <w:numId w:val="2"/>
+              </w:numPr>
+            </w:pPr>
+            <w:r>
+              <w:t>About us</w:t>
+            </w:r>
+          </w:p>
+        </w:tc>
+        <w:tc>
+          <w:tcPr>
+            <w:tcW w:w="4220" w:type="dxa"/>
+          </w:tcPr>
+          <w:p>
+            <w:pPr>
+              <w:rPr>
+                <w:lang w:val="bg-BG"/>
+              </w:rPr>
+            </w:pPr>
+          </w:p>
+        </w:tc>
+      </w:tr>
+      <w:tr>
+        <w:tc>
+          <w:tcPr>
+            <w:tcW w:w="4220" w:type="dxa"/>
+          </w:tcPr>
+          <w:p>
+            <w:pPr>
+              <w:pStyle w:val="ListParagraph"/>
+              <w:numPr>
+                <w:ilvl w:val="0"/>
+                <w:numId w:val="2"/>
+              </w:numPr>
+            </w:pPr>
+            <w:r>
+              <w:t>Contacts</w:t>
+            </w:r>
+          </w:p>
+        </w:tc>
+        <w:tc>
+          <w:tcPr>
+            <w:tcW w:w="4220" w:type="dxa"/>
+          </w:tcPr>
+          <w:p>
+            <w:pPr>
+              <w:rPr>
+                <w:lang w:val="bg-BG"/>
+              </w:rPr>
+            </w:pPr>
+          </w:p>
+        </w:tc>
+      </w:tr>
+      <w:tr>
+        <w:tc>
+          <w:tcPr>
+            <w:tcW w:w="4220" w:type="dxa"/>
+          </w:tcPr>
+          <w:p>
+            <w:pPr>
+              <w:pStyle w:val="ListParagraph"/>
+              <w:numPr>
+                <w:ilvl w:val="0"/>
+                <w:numId w:val="2"/>
+              </w:numPr>
+            </w:pPr>
+            <w:proofErr w:type="spellStart"/>
+            <w:r>
+              <w:lastRenderedPageBreak/>
+              <w:t>Becoma</w:t>
+            </w:r>
+            <w:proofErr w:type="spellEnd"/>
+            <w:r>
+              <w:t xml:space="preserve"> a partner</w:t>
+            </w:r>
+          </w:p>
+        </w:tc>
+        <w:tc>
+          <w:tcPr>
+            <w:tcW w:w="4220" w:type="dxa"/>
+          </w:tcPr>
+          <w:p>
+            <w:pPr>
+              <w:rPr>
+                <w:lang w:val="bg-BG"/>
+              </w:rPr>
+            </w:pPr>
+          </w:p>
+        </w:tc>
+      </w:tr>
+      <w:tr>
+        <w:tc>
+          <w:tcPr>
+            <w:tcW w:w="4220" w:type="dxa"/>
+          </w:tcPr>
+          <w:p>
+            <w:pPr>
+              <w:pStyle w:val="ListParagraph"/>
+              <w:numPr>
+                <w:ilvl w:val="0"/>
+                <w:numId w:val="2"/>
+              </w:numPr>
+            </w:pPr>
+            <w:r>
+              <w:t>Dashboard</w:t>
+            </w:r>
+          </w:p>
+        </w:tc>
+        <w:tc>
+          <w:tcPr>
+            <w:tcW w:w="4220" w:type="dxa"/>
+          </w:tcPr>
+          <w:p>
+            <w:pPr>
+              <w:rPr>
+                <w:lang w:val="bg-BG"/>
+              </w:rPr>
+            </w:pPr>
+          </w:p>
+        </w:tc>
+      </w:tr>
+    </w:tbl>
+    <w:p>
+      <w:pPr>
+        <w:rPr>
+          <w:lang w:val="bg-BG"/>
+        </w:rPr>
+      </w:pPr>
+    </w:p>
     <w:sectPr>
       <w:pgSz w:w="11900" w:h="16840"/>
       <w:pgMar w:top="1440" w:right="1800" w:bottom="1440" w:left="1800" w:header="708" w:footer="708" w:gutter="0"/>
@@ -630,6 +1283,227 @@
     </w:sectPr>
   </w:body>
 </w:document>
+</file>
+
+<file path=word/numbering.xml><?xml version="1.0" encoding="utf-8"?>
+<w:numbering xmlns:wpc="http://schemas.microsoft.com/office/word/2010/wordprocessingCanvas" xmlns:mc="http://schemas.openxmlformats.org/markup-compatibility/2006" xmlns:o="urn:schemas-microsoft-com:office:office" xmlns:r="http://schemas.openxmlformats.org/officeDocument/2006/relationships" xmlns:m="http://schemas.openxmlformats.org/officeDocument/2006/math" xmlns:v="urn:schemas-microsoft-com:vml" xmlns:wp14="http://schemas.microsoft.com/office/word/2010/wordprocessingDrawing" xmlns:wp="http://schemas.openxmlformats.org/drawingml/2006/wordprocessingDrawing" xmlns:w10="urn:schemas-microsoft-com:office:word" xmlns:w="http://schemas.openxmlformats.org/wordprocessingml/2006/main" xmlns:w14="http://schemas.microsoft.com/office/word/2010/wordml" xmlns:wpg="http://schemas.microsoft.com/office/word/2010/wordprocessingGroup" xmlns:wpi="http://schemas.microsoft.com/office/word/2010/wordprocessingInk" xmlns:wne="http://schemas.microsoft.com/office/word/2006/wordml" xmlns:wps="http://schemas.microsoft.com/office/word/2010/wordprocessingShape" mc:Ignorable="w14 wp14">
+  <w:abstractNum w:abstractNumId="0">
+    <w:nsid w:val="16EF7978"/>
+    <w:multiLevelType w:val="multilevel"/>
+    <w:tmpl w:val="2CDA355E"/>
+    <w:lvl w:ilvl="0">
+      <w:start w:val="1"/>
+      <w:numFmt w:val="decimal"/>
+      <w:lvlText w:val="%1."/>
+      <w:lvlJc w:val="left"/>
+      <w:pPr>
+        <w:ind w:left="720" w:hanging="360"/>
+      </w:pPr>
+      <w:rPr>
+        <w:rFonts w:hint="default"/>
+      </w:rPr>
+    </w:lvl>
+    <w:lvl w:ilvl="1">
+      <w:start w:val="1"/>
+      <w:numFmt w:val="decimal"/>
+      <w:isLgl/>
+      <w:lvlText w:val="%1.%2."/>
+      <w:lvlJc w:val="left"/>
+      <w:pPr>
+        <w:ind w:left="1440" w:hanging="720"/>
+      </w:pPr>
+      <w:rPr>
+        <w:rFonts w:hint="default"/>
+      </w:rPr>
+    </w:lvl>
+    <w:lvl w:ilvl="2">
+      <w:start w:val="1"/>
+      <w:numFmt w:val="decimal"/>
+      <w:isLgl/>
+      <w:lvlText w:val="%1.%2.%3."/>
+      <w:lvlJc w:val="left"/>
+      <w:pPr>
+        <w:ind w:left="1800" w:hanging="720"/>
+      </w:pPr>
+      <w:rPr>
+        <w:rFonts w:hint="default"/>
+      </w:rPr>
+    </w:lvl>
+    <w:lvl w:ilvl="3">
+      <w:start w:val="1"/>
+      <w:numFmt w:val="decimal"/>
+      <w:isLgl/>
+      <w:lvlText w:val="%1.%2.%3.%4."/>
+      <w:lvlJc w:val="left"/>
+      <w:pPr>
+        <w:ind w:left="2520" w:hanging="1080"/>
+      </w:pPr>
+      <w:rPr>
+        <w:rFonts w:hint="default"/>
+      </w:rPr>
+    </w:lvl>
+    <w:lvl w:ilvl="4">
+      <w:start w:val="1"/>
+      <w:numFmt w:val="decimal"/>
+      <w:isLgl/>
+      <w:lvlText w:val="%1.%2.%3.%4.%5."/>
+      <w:lvlJc w:val="left"/>
+      <w:pPr>
+        <w:ind w:left="2880" w:hanging="1080"/>
+      </w:pPr>
+      <w:rPr>
+        <w:rFonts w:hint="default"/>
+      </w:rPr>
+    </w:lvl>
+    <w:lvl w:ilvl="5">
+      <w:start w:val="1"/>
+      <w:numFmt w:val="decimal"/>
+      <w:isLgl/>
+      <w:lvlText w:val="%1.%2.%3.%4.%5.%6."/>
+      <w:lvlJc w:val="left"/>
+      <w:pPr>
+        <w:ind w:left="3600" w:hanging="1440"/>
+      </w:pPr>
+      <w:rPr>
+        <w:rFonts w:hint="default"/>
+      </w:rPr>
+    </w:lvl>
+    <w:lvl w:ilvl="6">
+      <w:start w:val="1"/>
+      <w:numFmt w:val="decimal"/>
+      <w:isLgl/>
+      <w:lvlText w:val="%1.%2.%3.%4.%5.%6.%7."/>
+      <w:lvlJc w:val="left"/>
+      <w:pPr>
+        <w:ind w:left="3960" w:hanging="1440"/>
+      </w:pPr>
+      <w:rPr>
+        <w:rFonts w:hint="default"/>
+      </w:rPr>
+    </w:lvl>
+    <w:lvl w:ilvl="7">
+      <w:start w:val="1"/>
+      <w:numFmt w:val="decimal"/>
+      <w:isLgl/>
+      <w:lvlText w:val="%1.%2.%3.%4.%5.%6.%7.%8."/>
+      <w:lvlJc w:val="left"/>
+      <w:pPr>
+        <w:ind w:left="4680" w:hanging="1800"/>
+      </w:pPr>
+      <w:rPr>
+        <w:rFonts w:hint="default"/>
+      </w:rPr>
+    </w:lvl>
+    <w:lvl w:ilvl="8">
+      <w:start w:val="1"/>
+      <w:numFmt w:val="decimal"/>
+      <w:isLgl/>
+      <w:lvlText w:val="%1.%2.%3.%4.%5.%6.%7.%8.%9."/>
+      <w:lvlJc w:val="left"/>
+      <w:pPr>
+        <w:ind w:left="5040" w:hanging="1800"/>
+      </w:pPr>
+      <w:rPr>
+        <w:rFonts w:hint="default"/>
+      </w:rPr>
+    </w:lvl>
+  </w:abstractNum>
+  <w:abstractNum w:abstractNumId="1">
+    <w:nsid w:val="488437BA"/>
+    <w:multiLevelType w:val="hybridMultilevel"/>
+    <w:tmpl w:val="C61829B6"/>
+    <w:lvl w:ilvl="0" w:tplc="0402000F">
+      <w:start w:val="1"/>
+      <w:numFmt w:val="decimal"/>
+      <w:lvlText w:val="%1."/>
+      <w:lvlJc w:val="left"/>
+      <w:pPr>
+        <w:ind w:left="720" w:hanging="360"/>
+      </w:pPr>
+      <w:rPr>
+        <w:rFonts w:hint="default"/>
+      </w:rPr>
+    </w:lvl>
+    <w:lvl w:ilvl="1" w:tplc="04020019" w:tentative="1">
+      <w:start w:val="1"/>
+      <w:numFmt w:val="lowerLetter"/>
+      <w:lvlText w:val="%2."/>
+      <w:lvlJc w:val="left"/>
+      <w:pPr>
+        <w:ind w:left="1440" w:hanging="360"/>
+      </w:pPr>
+    </w:lvl>
+    <w:lvl w:ilvl="2" w:tplc="0402001B" w:tentative="1">
+      <w:start w:val="1"/>
+      <w:numFmt w:val="lowerRoman"/>
+      <w:lvlText w:val="%3."/>
+      <w:lvlJc w:val="right"/>
+      <w:pPr>
+        <w:ind w:left="2160" w:hanging="180"/>
+      </w:pPr>
+    </w:lvl>
+    <w:lvl w:ilvl="3" w:tplc="0402000F" w:tentative="1">
+      <w:start w:val="1"/>
+      <w:numFmt w:val="decimal"/>
+      <w:lvlText w:val="%4."/>
+      <w:lvlJc w:val="left"/>
+      <w:pPr>
+        <w:ind w:left="2880" w:hanging="360"/>
+      </w:pPr>
+    </w:lvl>
+    <w:lvl w:ilvl="4" w:tplc="04020019" w:tentative="1">
+      <w:start w:val="1"/>
+      <w:numFmt w:val="lowerLetter"/>
+      <w:lvlText w:val="%5."/>
+      <w:lvlJc w:val="left"/>
+      <w:pPr>
+        <w:ind w:left="3600" w:hanging="360"/>
+      </w:pPr>
+    </w:lvl>
+    <w:lvl w:ilvl="5" w:tplc="0402001B" w:tentative="1">
+      <w:start w:val="1"/>
+      <w:numFmt w:val="lowerRoman"/>
+      <w:lvlText w:val="%6."/>
+      <w:lvlJc w:val="right"/>
+      <w:pPr>
+        <w:ind w:left="4320" w:hanging="180"/>
+      </w:pPr>
+    </w:lvl>
+    <w:lvl w:ilvl="6" w:tplc="0402000F" w:tentative="1">
+      <w:start w:val="1"/>
+      <w:numFmt w:val="decimal"/>
+      <w:lvlText w:val="%7."/>
+      <w:lvlJc w:val="left"/>
+      <w:pPr>
+        <w:ind w:left="5040" w:hanging="360"/>
+      </w:pPr>
+    </w:lvl>
+    <w:lvl w:ilvl="7" w:tplc="04020019" w:tentative="1">
+      <w:start w:val="1"/>
+      <w:numFmt w:val="lowerLetter"/>
+      <w:lvlText w:val="%8."/>
+      <w:lvlJc w:val="left"/>
+      <w:pPr>
+        <w:ind w:left="5760" w:hanging="360"/>
+      </w:pPr>
+    </w:lvl>
+    <w:lvl w:ilvl="8" w:tplc="0402001B" w:tentative="1">
+      <w:start w:val="1"/>
+      <w:numFmt w:val="lowerRoman"/>
+      <w:lvlText w:val="%9."/>
+      <w:lvlJc w:val="right"/>
+      <w:pPr>
+        <w:ind w:left="6480" w:hanging="180"/>
+      </w:pPr>
+    </w:lvl>
+  </w:abstractNum>
+  <w:num w:numId="1">
+    <w:abstractNumId w:val="0"/>
+  </w:num>
+  <w:num w:numId="2">
+    <w:abstractNumId w:val="1"/>
+  </w:num>
+</w:numbering>
 </file>
 
 <file path=word/styles.xml><?xml version="1.0" encoding="utf-8"?>
@@ -937,6 +1811,17 @@
         <w:shd w:val="clear" w:color="auto" w:fill="E6EED5" w:themeFill="accent3" w:themeFillTint="3F"/>
       </w:tcPr>
     </w:tblStylePr>
+  </w:style>
+  <w:style w:type="paragraph" w:styleId="ListParagraph">
+    <w:name w:val="List Paragraph"/>
+    <w:basedOn w:val="Normal"/>
+    <w:uiPriority w:val="34"/>
+    <w:qFormat/>
+    <w:rsid w:val="00CA1A9F"/>
+    <w:pPr>
+      <w:ind w:left="720"/>
+      <w:contextualSpacing/>
+    </w:pPr>
   </w:style>
 </w:styles>
 </file>
@@ -1246,6 +2131,17 @@
         <w:shd w:val="clear" w:color="auto" w:fill="E6EED5" w:themeFill="accent3" w:themeFillTint="3F"/>
       </w:tcPr>
     </w:tblStylePr>
+  </w:style>
+  <w:style w:type="paragraph" w:styleId="ListParagraph">
+    <w:name w:val="List Paragraph"/>
+    <w:basedOn w:val="Normal"/>
+    <w:uiPriority w:val="34"/>
+    <w:qFormat/>
+    <w:rsid w:val="00CA1A9F"/>
+    <w:pPr>
+      <w:ind w:left="720"/>
+      <w:contextualSpacing/>
+    </w:pPr>
   </w:style>
 </w:styles>
 </file>

</xml_diff>

<commit_message>
Added Use cases and table for responsibles
</commit_message>
<xml_diff>
--- a/QACourse_Echidna_ToDoList.docx
+++ b/QACourse_Echidna_ToDoList.docx
@@ -977,8 +977,6 @@
             <w:r>
               <w:t>Responsible/Name</w:t>
             </w:r>
-            <w:bookmarkStart w:id="0" w:name="_GoBack"/>
-            <w:bookmarkEnd w:id="0"/>
           </w:p>
         </w:tc>
       </w:tr>
@@ -998,6 +996,11 @@
             <w:r>
               <w:t>Log in</w:t>
             </w:r>
+            <w:r>
+              <w:t xml:space="preserve"> </w:t>
+            </w:r>
+            <w:bookmarkStart w:id="0" w:name="_GoBack"/>
+            <w:bookmarkEnd w:id="0"/>
           </w:p>
         </w:tc>
         <w:tc>

</xml_diff>

<commit_message>
Vmyknah vsichki Use Cases v tablitsata, napisah koi kakvo shte vyrshi spored dosegashnite ugovorki
</commit_message>
<xml_diff>
--- a/QACourse_Echidna_ToDoList.docx
+++ b/QACourse_Echidna_ToDoList.docx
@@ -1,6 +1,6 @@
 
 <file path=word/document.xml><?xml version="1.0" encoding="utf-8"?>
-<w:document xmlns:wpc="http://schemas.microsoft.com/office/word/2010/wordprocessingCanvas" xmlns:mc="http://schemas.openxmlformats.org/markup-compatibility/2006" xmlns:o="urn:schemas-microsoft-com:office:office" xmlns:r="http://schemas.openxmlformats.org/officeDocument/2006/relationships" xmlns:m="http://schemas.openxmlformats.org/officeDocument/2006/math" xmlns:v="urn:schemas-microsoft-com:vml" xmlns:wp14="http://schemas.microsoft.com/office/word/2010/wordprocessingDrawing" xmlns:wp="http://schemas.openxmlformats.org/drawingml/2006/wordprocessingDrawing" xmlns:w10="urn:schemas-microsoft-com:office:word" xmlns:w="http://schemas.openxmlformats.org/wordprocessingml/2006/main" xmlns:w14="http://schemas.microsoft.com/office/word/2010/wordml" xmlns:wpg="http://schemas.microsoft.com/office/word/2010/wordprocessingGroup" xmlns:wpi="http://schemas.microsoft.com/office/word/2010/wordprocessingInk" xmlns:wne="http://schemas.microsoft.com/office/word/2006/wordml" xmlns:wps="http://schemas.microsoft.com/office/word/2010/wordprocessingShape" mc:Ignorable="w14 wp14">
+<w:document xmlns:wpc="http://schemas.microsoft.com/office/word/2010/wordprocessingCanvas" xmlns:mo="http://schemas.microsoft.com/office/mac/office/2008/main" xmlns:mc="http://schemas.openxmlformats.org/markup-compatibility/2006" xmlns:mv="urn:schemas-microsoft-com:mac:vml" xmlns:o="urn:schemas-microsoft-com:office:office" xmlns:r="http://schemas.openxmlformats.org/officeDocument/2006/relationships" xmlns:m="http://schemas.openxmlformats.org/officeDocument/2006/math" xmlns:v="urn:schemas-microsoft-com:vml" xmlns:wp14="http://schemas.microsoft.com/office/word/2010/wordprocessingDrawing" xmlns:wp="http://schemas.openxmlformats.org/drawingml/2006/wordprocessingDrawing" xmlns:w10="urn:schemas-microsoft-com:office:word" xmlns:w="http://schemas.openxmlformats.org/wordprocessingml/2006/main" xmlns:w14="http://schemas.microsoft.com/office/word/2010/wordml" xmlns:wpg="http://schemas.microsoft.com/office/word/2010/wordprocessingGroup" xmlns:wpi="http://schemas.microsoft.com/office/word/2010/wordprocessingInk" xmlns:wne="http://schemas.microsoft.com/office/word/2006/wordml" xmlns:wps="http://schemas.microsoft.com/office/word/2010/wordprocessingShape" mc:Ignorable="w14 wp14">
   <w:body>
     <w:p>
       <w:r>
@@ -369,8 +369,11 @@
           </w:tcPr>
           <w:p>
             <w:pPr>
-              <w:cnfStyle w:val="000000000000" w:firstRow="0" w:lastRow="0" w:firstColumn="0" w:lastColumn="0" w:oddVBand="0" w:evenVBand="0" w:oddHBand="0" w:evenHBand="0" w:firstRowFirstColumn="0" w:firstRowLastColumn="0" w:lastRowFirstColumn="0" w:lastRowLastColumn="0"/>
-            </w:pPr>
+              <w:jc w:val="center"/>
+              <w:cnfStyle w:val="000000000000" w:firstRow="0" w:lastRow="0" w:firstColumn="0" w:lastColumn="0" w:oddVBand="0" w:evenVBand="0" w:oddHBand="0" w:evenHBand="0" w:firstRowFirstColumn="0" w:firstRowLastColumn="0" w:lastRowFirstColumn="0" w:lastRowLastColumn="0"/>
+            </w:pPr>
+            <w:bookmarkStart w:id="0" w:name="_GoBack"/>
+            <w:bookmarkEnd w:id="0"/>
             <w:r>
               <w:t xml:space="preserve">Nicky </w:t>
             </w:r>
@@ -397,10 +400,11 @@
           </w:tcPr>
           <w:p>
             <w:pPr>
-              <w:cnfStyle w:val="000000000000" w:firstRow="0" w:lastRow="0" w:firstColumn="0" w:lastColumn="0" w:oddVBand="0" w:evenVBand="0" w:oddHBand="0" w:evenHBand="0" w:firstRowFirstColumn="0" w:firstRowLastColumn="0" w:lastRowFirstColumn="0" w:lastRowLastColumn="0"/>
-            </w:pPr>
-            <w:r>
-              <w:t xml:space="preserve">Flow chart </w:t>
+              <w:jc w:val="center"/>
+              <w:cnfStyle w:val="000000000000" w:firstRow="0" w:lastRow="0" w:firstColumn="0" w:lastColumn="0" w:oddVBand="0" w:evenVBand="0" w:oddHBand="0" w:evenHBand="0" w:firstRowFirstColumn="0" w:firstRowLastColumn="0" w:lastRowFirstColumn="0" w:lastRowLastColumn="0"/>
+            </w:pPr>
+            <w:r>
+              <w:t>Flow chart</w:t>
             </w:r>
           </w:p>
         </w:tc>
@@ -416,61 +420,74 @@
           </w:tcPr>
           <w:p>
             <w:r>
-              <w:t>User Cases</w:t>
-            </w:r>
-          </w:p>
-        </w:tc>
-        <w:tc>
-          <w:tcPr>
-            <w:tcW w:w="2129" w:type="dxa"/>
-          </w:tcPr>
-          <w:p>
-            <w:pPr>
-              <w:cnfStyle w:val="000000100000" w:firstRow="0" w:lastRow="0" w:firstColumn="0" w:lastColumn="0" w:oddVBand="0" w:evenVBand="0" w:oddHBand="1" w:evenHBand="0" w:firstRowFirstColumn="0" w:firstRowLastColumn="0" w:lastRowFirstColumn="0" w:lastRowLastColumn="0"/>
-            </w:pPr>
-          </w:p>
-        </w:tc>
-        <w:tc>
-          <w:tcPr>
-            <w:tcW w:w="2129" w:type="dxa"/>
-          </w:tcPr>
-          <w:p>
-            <w:pPr>
-              <w:cnfStyle w:val="000000100000" w:firstRow="0" w:lastRow="0" w:firstColumn="0" w:lastColumn="0" w:oddVBand="0" w:evenVBand="0" w:oddHBand="1" w:evenHBand="0" w:firstRowFirstColumn="0" w:firstRowLastColumn="0" w:lastRowFirstColumn="0" w:lastRowLastColumn="0"/>
-            </w:pPr>
-          </w:p>
-        </w:tc>
-        <w:tc>
-          <w:tcPr>
-            <w:tcW w:w="2129" w:type="dxa"/>
-          </w:tcPr>
-          <w:p>
-            <w:pPr>
-              <w:cnfStyle w:val="000000100000" w:firstRow="0" w:lastRow="0" w:firstColumn="0" w:lastColumn="0" w:oddVBand="0" w:evenVBand="0" w:oddHBand="1" w:evenHBand="0" w:firstRowFirstColumn="0" w:firstRowLastColumn="0" w:lastRowFirstColumn="0" w:lastRowLastColumn="0"/>
-            </w:pPr>
-          </w:p>
-        </w:tc>
-      </w:tr>
-      <w:tr>
-        <w:tc>
-          <w:tcPr>
-            <w:cnfStyle w:val="001000000000" w:firstRow="0" w:lastRow="0" w:firstColumn="1" w:lastColumn="0" w:oddVBand="0" w:evenVBand="0" w:oddHBand="0" w:evenHBand="0" w:firstRowFirstColumn="0" w:firstRowLastColumn="0" w:lastRowFirstColumn="0" w:lastRowLastColumn="0"/>
-            <w:tcW w:w="2129" w:type="dxa"/>
-          </w:tcPr>
-          <w:p>
-            <w:r>
-              <w:t>Test Cases</w:t>
-            </w:r>
-          </w:p>
-        </w:tc>
-        <w:tc>
-          <w:tcPr>
-            <w:tcW w:w="2129" w:type="dxa"/>
-          </w:tcPr>
-          <w:p>
-            <w:pPr>
-              <w:cnfStyle w:val="000000000000" w:firstRow="0" w:lastRow="0" w:firstColumn="0" w:lastColumn="0" w:oddVBand="0" w:evenVBand="0" w:oddHBand="0" w:evenHBand="0" w:firstRowFirstColumn="0" w:firstRowLastColumn="0" w:lastRowFirstColumn="0" w:lastRowLastColumn="0"/>
-            </w:pPr>
+              <w:t>Use</w:t>
+            </w:r>
+            <w:r>
+              <w:t xml:space="preserve"> Cases</w:t>
+            </w:r>
+            <w:r>
+              <w:t>:</w:t>
+            </w:r>
+          </w:p>
+        </w:tc>
+        <w:tc>
+          <w:tcPr>
+            <w:tcW w:w="2129" w:type="dxa"/>
+          </w:tcPr>
+          <w:p>
+            <w:pPr>
+              <w:cnfStyle w:val="000000100000" w:firstRow="0" w:lastRow="0" w:firstColumn="0" w:lastColumn="0" w:oddVBand="0" w:evenVBand="0" w:oddHBand="1" w:evenHBand="0" w:firstRowFirstColumn="0" w:firstRowLastColumn="0" w:lastRowFirstColumn="0" w:lastRowLastColumn="0"/>
+            </w:pPr>
+          </w:p>
+        </w:tc>
+        <w:tc>
+          <w:tcPr>
+            <w:tcW w:w="2129" w:type="dxa"/>
+          </w:tcPr>
+          <w:p>
+            <w:pPr>
+              <w:cnfStyle w:val="000000100000" w:firstRow="0" w:lastRow="0" w:firstColumn="0" w:lastColumn="0" w:oddVBand="0" w:evenVBand="0" w:oddHBand="1" w:evenHBand="0" w:firstRowFirstColumn="0" w:firstRowLastColumn="0" w:lastRowFirstColumn="0" w:lastRowLastColumn="0"/>
+            </w:pPr>
+          </w:p>
+        </w:tc>
+        <w:tc>
+          <w:tcPr>
+            <w:tcW w:w="2129" w:type="dxa"/>
+          </w:tcPr>
+          <w:p>
+            <w:pPr>
+              <w:cnfStyle w:val="000000100000" w:firstRow="0" w:lastRow="0" w:firstColumn="0" w:lastColumn="0" w:oddVBand="0" w:evenVBand="0" w:oddHBand="1" w:evenHBand="0" w:firstRowFirstColumn="0" w:firstRowLastColumn="0" w:lastRowFirstColumn="0" w:lastRowLastColumn="0"/>
+            </w:pPr>
+          </w:p>
+        </w:tc>
+      </w:tr>
+      <w:tr>
+        <w:tc>
+          <w:tcPr>
+            <w:cnfStyle w:val="001000000000" w:firstRow="0" w:lastRow="0" w:firstColumn="1" w:lastColumn="0" w:oddVBand="0" w:evenVBand="0" w:oddHBand="0" w:evenHBand="0" w:firstRowFirstColumn="0" w:firstRowLastColumn="0" w:lastRowFirstColumn="0" w:lastRowLastColumn="0"/>
+            <w:tcW w:w="2129" w:type="dxa"/>
+          </w:tcPr>
+          <w:p>
+            <w:r>
+              <w:t xml:space="preserve">1. </w:t>
+            </w:r>
+            <w:r>
+              <w:t>Log in</w:t>
+            </w:r>
+          </w:p>
+        </w:tc>
+        <w:tc>
+          <w:tcPr>
+            <w:tcW w:w="2129" w:type="dxa"/>
+          </w:tcPr>
+          <w:p>
+            <w:pPr>
+              <w:jc w:val="center"/>
+              <w:cnfStyle w:val="000000000000" w:firstRow="0" w:lastRow="0" w:firstColumn="0" w:lastColumn="0" w:oddVBand="0" w:evenVBand="0" w:oddHBand="0" w:evenHBand="0" w:firstRowFirstColumn="0" w:firstRowLastColumn="0" w:lastRowFirstColumn="0" w:lastRowLastColumn="0"/>
+            </w:pPr>
+            <w:r>
+              <w:t>Alex</w:t>
+            </w:r>
           </w:p>
         </w:tc>
         <w:tc>
@@ -505,61 +522,75 @@
           </w:tcPr>
           <w:p>
             <w:r>
-              <w:t>Basic C&amp;P info</w:t>
-            </w:r>
-          </w:p>
-        </w:tc>
-        <w:tc>
-          <w:tcPr>
-            <w:tcW w:w="2129" w:type="dxa"/>
-          </w:tcPr>
-          <w:p>
-            <w:pPr>
-              <w:cnfStyle w:val="000000100000" w:firstRow="0" w:lastRow="0" w:firstColumn="0" w:lastColumn="0" w:oddVBand="0" w:evenVBand="0" w:oddHBand="1" w:evenHBand="0" w:firstRowFirstColumn="0" w:firstRowLastColumn="0" w:lastRowFirstColumn="0" w:lastRowLastColumn="0"/>
-            </w:pPr>
-          </w:p>
-        </w:tc>
-        <w:tc>
-          <w:tcPr>
-            <w:tcW w:w="2129" w:type="dxa"/>
-          </w:tcPr>
-          <w:p>
-            <w:pPr>
-              <w:cnfStyle w:val="000000100000" w:firstRow="0" w:lastRow="0" w:firstColumn="0" w:lastColumn="0" w:oddVBand="0" w:evenVBand="0" w:oddHBand="1" w:evenHBand="0" w:firstRowFirstColumn="0" w:firstRowLastColumn="0" w:lastRowFirstColumn="0" w:lastRowLastColumn="0"/>
-            </w:pPr>
-          </w:p>
-        </w:tc>
-        <w:tc>
-          <w:tcPr>
-            <w:tcW w:w="2129" w:type="dxa"/>
-          </w:tcPr>
-          <w:p>
-            <w:pPr>
-              <w:cnfStyle w:val="000000100000" w:firstRow="0" w:lastRow="0" w:firstColumn="0" w:lastColumn="0" w:oddVBand="0" w:evenVBand="0" w:oddHBand="1" w:evenHBand="0" w:firstRowFirstColumn="0" w:firstRowLastColumn="0" w:lastRowFirstColumn="0" w:lastRowLastColumn="0"/>
-            </w:pPr>
-          </w:p>
-        </w:tc>
-      </w:tr>
-      <w:tr>
-        <w:tc>
-          <w:tcPr>
-            <w:cnfStyle w:val="001000000000" w:firstRow="0" w:lastRow="0" w:firstColumn="1" w:lastColumn="0" w:oddVBand="0" w:evenVBand="0" w:oddHBand="0" w:evenHBand="0" w:firstRowFirstColumn="0" w:firstRowLastColumn="0" w:lastRowFirstColumn="0" w:lastRowLastColumn="0"/>
-            <w:tcW w:w="2129" w:type="dxa"/>
-          </w:tcPr>
-          <w:p>
-            <w:r>
-              <w:t>Mock-Ups</w:t>
-            </w:r>
-          </w:p>
-        </w:tc>
-        <w:tc>
-          <w:tcPr>
-            <w:tcW w:w="2129" w:type="dxa"/>
-          </w:tcPr>
-          <w:p>
-            <w:pPr>
-              <w:cnfStyle w:val="000000000000" w:firstRow="0" w:lastRow="0" w:firstColumn="0" w:lastColumn="0" w:oddVBand="0" w:evenVBand="0" w:oddHBand="0" w:evenHBand="0" w:firstRowFirstColumn="0" w:firstRowLastColumn="0" w:lastRowFirstColumn="0" w:lastRowLastColumn="0"/>
-            </w:pPr>
+              <w:t xml:space="preserve">1.1 </w:t>
+            </w:r>
+            <w:r>
+              <w:t>Login</w:t>
+            </w:r>
+          </w:p>
+        </w:tc>
+        <w:tc>
+          <w:tcPr>
+            <w:tcW w:w="2129" w:type="dxa"/>
+          </w:tcPr>
+          <w:p>
+            <w:pPr>
+              <w:jc w:val="center"/>
+              <w:cnfStyle w:val="000000100000" w:firstRow="0" w:lastRow="0" w:firstColumn="0" w:lastColumn="0" w:oddVBand="0" w:evenVBand="0" w:oddHBand="1" w:evenHBand="0" w:firstRowFirstColumn="0" w:firstRowLastColumn="0" w:lastRowFirstColumn="0" w:lastRowLastColumn="0"/>
+            </w:pPr>
+            <w:r>
+              <w:t>Alex</w:t>
+            </w:r>
+          </w:p>
+        </w:tc>
+        <w:tc>
+          <w:tcPr>
+            <w:tcW w:w="2129" w:type="dxa"/>
+          </w:tcPr>
+          <w:p>
+            <w:pPr>
+              <w:cnfStyle w:val="000000100000" w:firstRow="0" w:lastRow="0" w:firstColumn="0" w:lastColumn="0" w:oddVBand="0" w:evenVBand="0" w:oddHBand="1" w:evenHBand="0" w:firstRowFirstColumn="0" w:firstRowLastColumn="0" w:lastRowFirstColumn="0" w:lastRowLastColumn="0"/>
+            </w:pPr>
+          </w:p>
+        </w:tc>
+        <w:tc>
+          <w:tcPr>
+            <w:tcW w:w="2129" w:type="dxa"/>
+          </w:tcPr>
+          <w:p>
+            <w:pPr>
+              <w:cnfStyle w:val="000000100000" w:firstRow="0" w:lastRow="0" w:firstColumn="0" w:lastColumn="0" w:oddVBand="0" w:evenVBand="0" w:oddHBand="1" w:evenHBand="0" w:firstRowFirstColumn="0" w:firstRowLastColumn="0" w:lastRowFirstColumn="0" w:lastRowLastColumn="0"/>
+            </w:pPr>
+          </w:p>
+        </w:tc>
+      </w:tr>
+      <w:tr>
+        <w:tc>
+          <w:tcPr>
+            <w:cnfStyle w:val="001000000000" w:firstRow="0" w:lastRow="0" w:firstColumn="1" w:lastColumn="0" w:oddVBand="0" w:evenVBand="0" w:oddHBand="0" w:evenHBand="0" w:firstRowFirstColumn="0" w:firstRowLastColumn="0" w:lastRowFirstColumn="0" w:lastRowLastColumn="0"/>
+            <w:tcW w:w="2129" w:type="dxa"/>
+          </w:tcPr>
+          <w:p>
+            <w:r>
+              <w:t xml:space="preserve">1.2 </w:t>
+            </w:r>
+            <w:r>
+              <w:t>Login with Facebook</w:t>
+            </w:r>
+          </w:p>
+        </w:tc>
+        <w:tc>
+          <w:tcPr>
+            <w:tcW w:w="2129" w:type="dxa"/>
+          </w:tcPr>
+          <w:p>
+            <w:pPr>
+              <w:jc w:val="center"/>
+              <w:cnfStyle w:val="000000000000" w:firstRow="0" w:lastRow="0" w:firstColumn="0" w:lastColumn="0" w:oddVBand="0" w:evenVBand="0" w:oddHBand="0" w:evenHBand="0" w:firstRowFirstColumn="0" w:firstRowLastColumn="0" w:lastRowFirstColumn="0" w:lastRowLastColumn="0"/>
+            </w:pPr>
+            <w:r>
+              <w:t>Alex</w:t>
+            </w:r>
           </w:p>
         </w:tc>
         <w:tc>
@@ -594,6 +625,1080 @@
           </w:tcPr>
           <w:p>
             <w:r>
+              <w:t xml:space="preserve">1.3 </w:t>
+            </w:r>
+            <w:r>
+              <w:t>Forgot your password</w:t>
+            </w:r>
+          </w:p>
+        </w:tc>
+        <w:tc>
+          <w:tcPr>
+            <w:tcW w:w="2129" w:type="dxa"/>
+          </w:tcPr>
+          <w:p>
+            <w:pPr>
+              <w:jc w:val="center"/>
+              <w:cnfStyle w:val="000000100000" w:firstRow="0" w:lastRow="0" w:firstColumn="0" w:lastColumn="0" w:oddVBand="0" w:evenVBand="0" w:oddHBand="1" w:evenHBand="0" w:firstRowFirstColumn="0" w:firstRowLastColumn="0" w:lastRowFirstColumn="0" w:lastRowLastColumn="0"/>
+            </w:pPr>
+            <w:r>
+              <w:t>Alex</w:t>
+            </w:r>
+          </w:p>
+        </w:tc>
+        <w:tc>
+          <w:tcPr>
+            <w:tcW w:w="2129" w:type="dxa"/>
+          </w:tcPr>
+          <w:p>
+            <w:pPr>
+              <w:cnfStyle w:val="000000100000" w:firstRow="0" w:lastRow="0" w:firstColumn="0" w:lastColumn="0" w:oddVBand="0" w:evenVBand="0" w:oddHBand="1" w:evenHBand="0" w:firstRowFirstColumn="0" w:firstRowLastColumn="0" w:lastRowFirstColumn="0" w:lastRowLastColumn="0"/>
+            </w:pPr>
+          </w:p>
+        </w:tc>
+        <w:tc>
+          <w:tcPr>
+            <w:tcW w:w="2129" w:type="dxa"/>
+          </w:tcPr>
+          <w:p>
+            <w:pPr>
+              <w:cnfStyle w:val="000000100000" w:firstRow="0" w:lastRow="0" w:firstColumn="0" w:lastColumn="0" w:oddVBand="0" w:evenVBand="0" w:oddHBand="1" w:evenHBand="0" w:firstRowFirstColumn="0" w:firstRowLastColumn="0" w:lastRowFirstColumn="0" w:lastRowLastColumn="0"/>
+            </w:pPr>
+          </w:p>
+        </w:tc>
+      </w:tr>
+      <w:tr>
+        <w:tc>
+          <w:tcPr>
+            <w:cnfStyle w:val="001000000000" w:firstRow="0" w:lastRow="0" w:firstColumn="1" w:lastColumn="0" w:oddVBand="0" w:evenVBand="0" w:oddHBand="0" w:evenHBand="0" w:firstRowFirstColumn="0" w:firstRowLastColumn="0" w:lastRowFirstColumn="0" w:lastRowLastColumn="0"/>
+            <w:tcW w:w="2129" w:type="dxa"/>
+          </w:tcPr>
+          <w:p>
+            <w:r>
+              <w:t xml:space="preserve">2. </w:t>
+            </w:r>
+            <w:r>
+              <w:t>Create an account</w:t>
+            </w:r>
+          </w:p>
+        </w:tc>
+        <w:tc>
+          <w:tcPr>
+            <w:tcW w:w="2129" w:type="dxa"/>
+          </w:tcPr>
+          <w:p>
+            <w:pPr>
+              <w:cnfStyle w:val="000000000000" w:firstRow="0" w:lastRow="0" w:firstColumn="0" w:lastColumn="0" w:oddVBand="0" w:evenVBand="0" w:oddHBand="0" w:evenHBand="0" w:firstRowFirstColumn="0" w:firstRowLastColumn="0" w:lastRowFirstColumn="0" w:lastRowLastColumn="0"/>
+            </w:pPr>
+          </w:p>
+        </w:tc>
+        <w:tc>
+          <w:tcPr>
+            <w:tcW w:w="2129" w:type="dxa"/>
+          </w:tcPr>
+          <w:p>
+            <w:pPr>
+              <w:cnfStyle w:val="000000000000" w:firstRow="0" w:lastRow="0" w:firstColumn="0" w:lastColumn="0" w:oddVBand="0" w:evenVBand="0" w:oddHBand="0" w:evenHBand="0" w:firstRowFirstColumn="0" w:firstRowLastColumn="0" w:lastRowFirstColumn="0" w:lastRowLastColumn="0"/>
+            </w:pPr>
+          </w:p>
+        </w:tc>
+        <w:tc>
+          <w:tcPr>
+            <w:tcW w:w="2129" w:type="dxa"/>
+          </w:tcPr>
+          <w:p>
+            <w:pPr>
+              <w:cnfStyle w:val="000000000000" w:firstRow="0" w:lastRow="0" w:firstColumn="0" w:lastColumn="0" w:oddVBand="0" w:evenVBand="0" w:oddHBand="0" w:evenHBand="0" w:firstRowFirstColumn="0" w:firstRowLastColumn="0" w:lastRowFirstColumn="0" w:lastRowLastColumn="0"/>
+            </w:pPr>
+          </w:p>
+        </w:tc>
+      </w:tr>
+      <w:tr>
+        <w:trPr>
+          <w:cnfStyle w:val="000000100000" w:firstRow="0" w:lastRow="0" w:firstColumn="0" w:lastColumn="0" w:oddVBand="0" w:evenVBand="0" w:oddHBand="1" w:evenHBand="0" w:firstRowFirstColumn="0" w:firstRowLastColumn="0" w:lastRowFirstColumn="0" w:lastRowLastColumn="0"/>
+        </w:trPr>
+        <w:tc>
+          <w:tcPr>
+            <w:cnfStyle w:val="001000000000" w:firstRow="0" w:lastRow="0" w:firstColumn="1" w:lastColumn="0" w:oddVBand="0" w:evenVBand="0" w:oddHBand="0" w:evenHBand="0" w:firstRowFirstColumn="0" w:firstRowLastColumn="0" w:lastRowFirstColumn="0" w:lastRowLastColumn="0"/>
+            <w:tcW w:w="2129" w:type="dxa"/>
+          </w:tcPr>
+          <w:p>
+            <w:r>
+              <w:t>2.1 Create an account</w:t>
+            </w:r>
+          </w:p>
+        </w:tc>
+        <w:tc>
+          <w:tcPr>
+            <w:tcW w:w="2129" w:type="dxa"/>
+          </w:tcPr>
+          <w:p>
+            <w:pPr>
+              <w:cnfStyle w:val="000000100000" w:firstRow="0" w:lastRow="0" w:firstColumn="0" w:lastColumn="0" w:oddVBand="0" w:evenVBand="0" w:oddHBand="1" w:evenHBand="0" w:firstRowFirstColumn="0" w:firstRowLastColumn="0" w:lastRowFirstColumn="0" w:lastRowLastColumn="0"/>
+            </w:pPr>
+          </w:p>
+        </w:tc>
+        <w:tc>
+          <w:tcPr>
+            <w:tcW w:w="2129" w:type="dxa"/>
+          </w:tcPr>
+          <w:p>
+            <w:pPr>
+              <w:cnfStyle w:val="000000100000" w:firstRow="0" w:lastRow="0" w:firstColumn="0" w:lastColumn="0" w:oddVBand="0" w:evenVBand="0" w:oddHBand="1" w:evenHBand="0" w:firstRowFirstColumn="0" w:firstRowLastColumn="0" w:lastRowFirstColumn="0" w:lastRowLastColumn="0"/>
+            </w:pPr>
+          </w:p>
+        </w:tc>
+        <w:tc>
+          <w:tcPr>
+            <w:tcW w:w="2129" w:type="dxa"/>
+          </w:tcPr>
+          <w:p>
+            <w:pPr>
+              <w:cnfStyle w:val="000000100000" w:firstRow="0" w:lastRow="0" w:firstColumn="0" w:lastColumn="0" w:oddVBand="0" w:evenVBand="0" w:oddHBand="1" w:evenHBand="0" w:firstRowFirstColumn="0" w:firstRowLastColumn="0" w:lastRowFirstColumn="0" w:lastRowLastColumn="0"/>
+            </w:pPr>
+          </w:p>
+        </w:tc>
+      </w:tr>
+      <w:tr>
+        <w:tc>
+          <w:tcPr>
+            <w:cnfStyle w:val="001000000000" w:firstRow="0" w:lastRow="0" w:firstColumn="1" w:lastColumn="0" w:oddVBand="0" w:evenVBand="0" w:oddHBand="0" w:evenHBand="0" w:firstRowFirstColumn="0" w:firstRowLastColumn="0" w:lastRowFirstColumn="0" w:lastRowLastColumn="0"/>
+            <w:tcW w:w="2129" w:type="dxa"/>
+          </w:tcPr>
+          <w:p>
+            <w:r>
+              <w:t xml:space="preserve">2.2 </w:t>
+            </w:r>
+            <w:r>
+              <w:t>Agree with Terms of service</w:t>
+            </w:r>
+          </w:p>
+        </w:tc>
+        <w:tc>
+          <w:tcPr>
+            <w:tcW w:w="2129" w:type="dxa"/>
+          </w:tcPr>
+          <w:p>
+            <w:pPr>
+              <w:cnfStyle w:val="000000000000" w:firstRow="0" w:lastRow="0" w:firstColumn="0" w:lastColumn="0" w:oddVBand="0" w:evenVBand="0" w:oddHBand="0" w:evenHBand="0" w:firstRowFirstColumn="0" w:firstRowLastColumn="0" w:lastRowFirstColumn="0" w:lastRowLastColumn="0"/>
+            </w:pPr>
+          </w:p>
+        </w:tc>
+        <w:tc>
+          <w:tcPr>
+            <w:tcW w:w="2129" w:type="dxa"/>
+          </w:tcPr>
+          <w:p>
+            <w:pPr>
+              <w:cnfStyle w:val="000000000000" w:firstRow="0" w:lastRow="0" w:firstColumn="0" w:lastColumn="0" w:oddVBand="0" w:evenVBand="0" w:oddHBand="0" w:evenHBand="0" w:firstRowFirstColumn="0" w:firstRowLastColumn="0" w:lastRowFirstColumn="0" w:lastRowLastColumn="0"/>
+            </w:pPr>
+          </w:p>
+        </w:tc>
+        <w:tc>
+          <w:tcPr>
+            <w:tcW w:w="2129" w:type="dxa"/>
+          </w:tcPr>
+          <w:p>
+            <w:pPr>
+              <w:cnfStyle w:val="000000000000" w:firstRow="0" w:lastRow="0" w:firstColumn="0" w:lastColumn="0" w:oddVBand="0" w:evenVBand="0" w:oddHBand="0" w:evenHBand="0" w:firstRowFirstColumn="0" w:firstRowLastColumn="0" w:lastRowFirstColumn="0" w:lastRowLastColumn="0"/>
+            </w:pPr>
+          </w:p>
+        </w:tc>
+      </w:tr>
+      <w:tr>
+        <w:trPr>
+          <w:cnfStyle w:val="000000100000" w:firstRow="0" w:lastRow="0" w:firstColumn="0" w:lastColumn="0" w:oddVBand="0" w:evenVBand="0" w:oddHBand="1" w:evenHBand="0" w:firstRowFirstColumn="0" w:firstRowLastColumn="0" w:lastRowFirstColumn="0" w:lastRowLastColumn="0"/>
+        </w:trPr>
+        <w:tc>
+          <w:tcPr>
+            <w:cnfStyle w:val="001000000000" w:firstRow="0" w:lastRow="0" w:firstColumn="1" w:lastColumn="0" w:oddVBand="0" w:evenVBand="0" w:oddHBand="0" w:evenHBand="0" w:firstRowFirstColumn="0" w:firstRowLastColumn="0" w:lastRowFirstColumn="0" w:lastRowLastColumn="0"/>
+            <w:tcW w:w="2129" w:type="dxa"/>
+          </w:tcPr>
+          <w:p>
+            <w:r>
+              <w:t xml:space="preserve">3. </w:t>
+            </w:r>
+            <w:r>
+              <w:t>Tennis clubs</w:t>
+            </w:r>
+          </w:p>
+        </w:tc>
+        <w:tc>
+          <w:tcPr>
+            <w:tcW w:w="2129" w:type="dxa"/>
+          </w:tcPr>
+          <w:p>
+            <w:pPr>
+              <w:cnfStyle w:val="000000100000" w:firstRow="0" w:lastRow="0" w:firstColumn="0" w:lastColumn="0" w:oddVBand="0" w:evenVBand="0" w:oddHBand="1" w:evenHBand="0" w:firstRowFirstColumn="0" w:firstRowLastColumn="0" w:lastRowFirstColumn="0" w:lastRowLastColumn="0"/>
+            </w:pPr>
+          </w:p>
+        </w:tc>
+        <w:tc>
+          <w:tcPr>
+            <w:tcW w:w="2129" w:type="dxa"/>
+          </w:tcPr>
+          <w:p>
+            <w:pPr>
+              <w:cnfStyle w:val="000000100000" w:firstRow="0" w:lastRow="0" w:firstColumn="0" w:lastColumn="0" w:oddVBand="0" w:evenVBand="0" w:oddHBand="1" w:evenHBand="0" w:firstRowFirstColumn="0" w:firstRowLastColumn="0" w:lastRowFirstColumn="0" w:lastRowLastColumn="0"/>
+            </w:pPr>
+          </w:p>
+        </w:tc>
+        <w:tc>
+          <w:tcPr>
+            <w:tcW w:w="2129" w:type="dxa"/>
+          </w:tcPr>
+          <w:p>
+            <w:pPr>
+              <w:cnfStyle w:val="000000100000" w:firstRow="0" w:lastRow="0" w:firstColumn="0" w:lastColumn="0" w:oddVBand="0" w:evenVBand="0" w:oddHBand="1" w:evenHBand="0" w:firstRowFirstColumn="0" w:firstRowLastColumn="0" w:lastRowFirstColumn="0" w:lastRowLastColumn="0"/>
+            </w:pPr>
+          </w:p>
+        </w:tc>
+      </w:tr>
+      <w:tr>
+        <w:tc>
+          <w:tcPr>
+            <w:cnfStyle w:val="001000000000" w:firstRow="0" w:lastRow="0" w:firstColumn="1" w:lastColumn="0" w:oddVBand="0" w:evenVBand="0" w:oddHBand="0" w:evenHBand="0" w:firstRowFirstColumn="0" w:firstRowLastColumn="0" w:lastRowFirstColumn="0" w:lastRowLastColumn="0"/>
+            <w:tcW w:w="2129" w:type="dxa"/>
+          </w:tcPr>
+          <w:p>
+            <w:r>
+              <w:t>3.1 Review Tennis Clubs</w:t>
+            </w:r>
+          </w:p>
+        </w:tc>
+        <w:tc>
+          <w:tcPr>
+            <w:tcW w:w="2129" w:type="dxa"/>
+          </w:tcPr>
+          <w:p>
+            <w:pPr>
+              <w:cnfStyle w:val="000000000000" w:firstRow="0" w:lastRow="0" w:firstColumn="0" w:lastColumn="0" w:oddVBand="0" w:evenVBand="0" w:oddHBand="0" w:evenHBand="0" w:firstRowFirstColumn="0" w:firstRowLastColumn="0" w:lastRowFirstColumn="0" w:lastRowLastColumn="0"/>
+            </w:pPr>
+          </w:p>
+        </w:tc>
+        <w:tc>
+          <w:tcPr>
+            <w:tcW w:w="2129" w:type="dxa"/>
+          </w:tcPr>
+          <w:p>
+            <w:pPr>
+              <w:cnfStyle w:val="000000000000" w:firstRow="0" w:lastRow="0" w:firstColumn="0" w:lastColumn="0" w:oddVBand="0" w:evenVBand="0" w:oddHBand="0" w:evenHBand="0" w:firstRowFirstColumn="0" w:firstRowLastColumn="0" w:lastRowFirstColumn="0" w:lastRowLastColumn="0"/>
+            </w:pPr>
+          </w:p>
+        </w:tc>
+        <w:tc>
+          <w:tcPr>
+            <w:tcW w:w="2129" w:type="dxa"/>
+          </w:tcPr>
+          <w:p>
+            <w:pPr>
+              <w:cnfStyle w:val="000000000000" w:firstRow="0" w:lastRow="0" w:firstColumn="0" w:lastColumn="0" w:oddVBand="0" w:evenVBand="0" w:oddHBand="0" w:evenHBand="0" w:firstRowFirstColumn="0" w:firstRowLastColumn="0" w:lastRowFirstColumn="0" w:lastRowLastColumn="0"/>
+            </w:pPr>
+          </w:p>
+        </w:tc>
+      </w:tr>
+      <w:tr>
+        <w:trPr>
+          <w:cnfStyle w:val="000000100000" w:firstRow="0" w:lastRow="0" w:firstColumn="0" w:lastColumn="0" w:oddVBand="0" w:evenVBand="0" w:oddHBand="1" w:evenHBand="0" w:firstRowFirstColumn="0" w:firstRowLastColumn="0" w:lastRowFirstColumn="0" w:lastRowLastColumn="0"/>
+        </w:trPr>
+        <w:tc>
+          <w:tcPr>
+            <w:cnfStyle w:val="001000000000" w:firstRow="0" w:lastRow="0" w:firstColumn="1" w:lastColumn="0" w:oddVBand="0" w:evenVBand="0" w:oddHBand="0" w:evenHBand="0" w:firstRowFirstColumn="0" w:firstRowLastColumn="0" w:lastRowFirstColumn="0" w:lastRowLastColumn="0"/>
+            <w:tcW w:w="2129" w:type="dxa"/>
+          </w:tcPr>
+          <w:p>
+            <w:r>
+              <w:t xml:space="preserve">3.2 </w:t>
+            </w:r>
+            <w:r>
+              <w:t>Choo</w:t>
+            </w:r>
+            <w:r>
+              <w:t>se T</w:t>
+            </w:r>
+            <w:r>
+              <w:t>ennis club</w:t>
+            </w:r>
+          </w:p>
+        </w:tc>
+        <w:tc>
+          <w:tcPr>
+            <w:tcW w:w="2129" w:type="dxa"/>
+          </w:tcPr>
+          <w:p>
+            <w:pPr>
+              <w:cnfStyle w:val="000000100000" w:firstRow="0" w:lastRow="0" w:firstColumn="0" w:lastColumn="0" w:oddVBand="0" w:evenVBand="0" w:oddHBand="1" w:evenHBand="0" w:firstRowFirstColumn="0" w:firstRowLastColumn="0" w:lastRowFirstColumn="0" w:lastRowLastColumn="0"/>
+            </w:pPr>
+          </w:p>
+        </w:tc>
+        <w:tc>
+          <w:tcPr>
+            <w:tcW w:w="2129" w:type="dxa"/>
+          </w:tcPr>
+          <w:p>
+            <w:pPr>
+              <w:cnfStyle w:val="000000100000" w:firstRow="0" w:lastRow="0" w:firstColumn="0" w:lastColumn="0" w:oddVBand="0" w:evenVBand="0" w:oddHBand="1" w:evenHBand="0" w:firstRowFirstColumn="0" w:firstRowLastColumn="0" w:lastRowFirstColumn="0" w:lastRowLastColumn="0"/>
+            </w:pPr>
+          </w:p>
+        </w:tc>
+        <w:tc>
+          <w:tcPr>
+            <w:tcW w:w="2129" w:type="dxa"/>
+          </w:tcPr>
+          <w:p>
+            <w:pPr>
+              <w:cnfStyle w:val="000000100000" w:firstRow="0" w:lastRow="0" w:firstColumn="0" w:lastColumn="0" w:oddVBand="0" w:evenVBand="0" w:oddHBand="1" w:evenHBand="0" w:firstRowFirstColumn="0" w:firstRowLastColumn="0" w:lastRowFirstColumn="0" w:lastRowLastColumn="0"/>
+            </w:pPr>
+          </w:p>
+        </w:tc>
+      </w:tr>
+      <w:tr>
+        <w:tc>
+          <w:tcPr>
+            <w:cnfStyle w:val="001000000000" w:firstRow="0" w:lastRow="0" w:firstColumn="1" w:lastColumn="0" w:oddVBand="0" w:evenVBand="0" w:oddHBand="0" w:evenHBand="0" w:firstRowFirstColumn="0" w:firstRowLastColumn="0" w:lastRowFirstColumn="0" w:lastRowLastColumn="0"/>
+            <w:tcW w:w="2129" w:type="dxa"/>
+          </w:tcPr>
+          <w:p>
+            <w:r>
+              <w:t xml:space="preserve">4. </w:t>
+            </w:r>
+            <w:r>
+              <w:t>Players</w:t>
+            </w:r>
+          </w:p>
+        </w:tc>
+        <w:tc>
+          <w:tcPr>
+            <w:tcW w:w="2129" w:type="dxa"/>
+          </w:tcPr>
+          <w:p>
+            <w:pPr>
+              <w:cnfStyle w:val="000000000000" w:firstRow="0" w:lastRow="0" w:firstColumn="0" w:lastColumn="0" w:oddVBand="0" w:evenVBand="0" w:oddHBand="0" w:evenHBand="0" w:firstRowFirstColumn="0" w:firstRowLastColumn="0" w:lastRowFirstColumn="0" w:lastRowLastColumn="0"/>
+            </w:pPr>
+          </w:p>
+        </w:tc>
+        <w:tc>
+          <w:tcPr>
+            <w:tcW w:w="2129" w:type="dxa"/>
+          </w:tcPr>
+          <w:p>
+            <w:pPr>
+              <w:cnfStyle w:val="000000000000" w:firstRow="0" w:lastRow="0" w:firstColumn="0" w:lastColumn="0" w:oddVBand="0" w:evenVBand="0" w:oddHBand="0" w:evenHBand="0" w:firstRowFirstColumn="0" w:firstRowLastColumn="0" w:lastRowFirstColumn="0" w:lastRowLastColumn="0"/>
+            </w:pPr>
+          </w:p>
+        </w:tc>
+        <w:tc>
+          <w:tcPr>
+            <w:tcW w:w="2129" w:type="dxa"/>
+          </w:tcPr>
+          <w:p>
+            <w:pPr>
+              <w:cnfStyle w:val="000000000000" w:firstRow="0" w:lastRow="0" w:firstColumn="0" w:lastColumn="0" w:oddVBand="0" w:evenVBand="0" w:oddHBand="0" w:evenHBand="0" w:firstRowFirstColumn="0" w:firstRowLastColumn="0" w:lastRowFirstColumn="0" w:lastRowLastColumn="0"/>
+            </w:pPr>
+          </w:p>
+        </w:tc>
+      </w:tr>
+      <w:tr>
+        <w:trPr>
+          <w:cnfStyle w:val="000000100000" w:firstRow="0" w:lastRow="0" w:firstColumn="0" w:lastColumn="0" w:oddVBand="0" w:evenVBand="0" w:oddHBand="1" w:evenHBand="0" w:firstRowFirstColumn="0" w:firstRowLastColumn="0" w:lastRowFirstColumn="0" w:lastRowLastColumn="0"/>
+        </w:trPr>
+        <w:tc>
+          <w:tcPr>
+            <w:cnfStyle w:val="001000000000" w:firstRow="0" w:lastRow="0" w:firstColumn="1" w:lastColumn="0" w:oddVBand="0" w:evenVBand="0" w:oddHBand="0" w:evenHBand="0" w:firstRowFirstColumn="0" w:firstRowLastColumn="0" w:lastRowFirstColumn="0" w:lastRowLastColumn="0"/>
+            <w:tcW w:w="2129" w:type="dxa"/>
+          </w:tcPr>
+          <w:p>
+            <w:r>
+              <w:t>4.1 Look at Player’s profiles</w:t>
+            </w:r>
+          </w:p>
+        </w:tc>
+        <w:tc>
+          <w:tcPr>
+            <w:tcW w:w="2129" w:type="dxa"/>
+          </w:tcPr>
+          <w:p>
+            <w:pPr>
+              <w:cnfStyle w:val="000000100000" w:firstRow="0" w:lastRow="0" w:firstColumn="0" w:lastColumn="0" w:oddVBand="0" w:evenVBand="0" w:oddHBand="1" w:evenHBand="0" w:firstRowFirstColumn="0" w:firstRowLastColumn="0" w:lastRowFirstColumn="0" w:lastRowLastColumn="0"/>
+            </w:pPr>
+          </w:p>
+        </w:tc>
+        <w:tc>
+          <w:tcPr>
+            <w:tcW w:w="2129" w:type="dxa"/>
+          </w:tcPr>
+          <w:p>
+            <w:pPr>
+              <w:cnfStyle w:val="000000100000" w:firstRow="0" w:lastRow="0" w:firstColumn="0" w:lastColumn="0" w:oddVBand="0" w:evenVBand="0" w:oddHBand="1" w:evenHBand="0" w:firstRowFirstColumn="0" w:firstRowLastColumn="0" w:lastRowFirstColumn="0" w:lastRowLastColumn="0"/>
+            </w:pPr>
+          </w:p>
+        </w:tc>
+        <w:tc>
+          <w:tcPr>
+            <w:tcW w:w="2129" w:type="dxa"/>
+          </w:tcPr>
+          <w:p>
+            <w:pPr>
+              <w:cnfStyle w:val="000000100000" w:firstRow="0" w:lastRow="0" w:firstColumn="0" w:lastColumn="0" w:oddVBand="0" w:evenVBand="0" w:oddHBand="1" w:evenHBand="0" w:firstRowFirstColumn="0" w:firstRowLastColumn="0" w:lastRowFirstColumn="0" w:lastRowLastColumn="0"/>
+            </w:pPr>
+          </w:p>
+        </w:tc>
+      </w:tr>
+      <w:tr>
+        <w:tc>
+          <w:tcPr>
+            <w:cnfStyle w:val="001000000000" w:firstRow="0" w:lastRow="0" w:firstColumn="1" w:lastColumn="0" w:oddVBand="0" w:evenVBand="0" w:oddHBand="0" w:evenHBand="0" w:firstRowFirstColumn="0" w:firstRowLastColumn="0" w:lastRowFirstColumn="0" w:lastRowLastColumn="0"/>
+            <w:tcW w:w="2129" w:type="dxa"/>
+          </w:tcPr>
+          <w:p>
+            <w:r>
+              <w:t xml:space="preserve">5. </w:t>
+            </w:r>
+            <w:r>
+              <w:t>News</w:t>
+            </w:r>
+          </w:p>
+        </w:tc>
+        <w:tc>
+          <w:tcPr>
+            <w:tcW w:w="2129" w:type="dxa"/>
+          </w:tcPr>
+          <w:p>
+            <w:pPr>
+              <w:cnfStyle w:val="000000000000" w:firstRow="0" w:lastRow="0" w:firstColumn="0" w:lastColumn="0" w:oddVBand="0" w:evenVBand="0" w:oddHBand="0" w:evenHBand="0" w:firstRowFirstColumn="0" w:firstRowLastColumn="0" w:lastRowFirstColumn="0" w:lastRowLastColumn="0"/>
+            </w:pPr>
+          </w:p>
+        </w:tc>
+        <w:tc>
+          <w:tcPr>
+            <w:tcW w:w="2129" w:type="dxa"/>
+          </w:tcPr>
+          <w:p>
+            <w:pPr>
+              <w:cnfStyle w:val="000000000000" w:firstRow="0" w:lastRow="0" w:firstColumn="0" w:lastColumn="0" w:oddVBand="0" w:evenVBand="0" w:oddHBand="0" w:evenHBand="0" w:firstRowFirstColumn="0" w:firstRowLastColumn="0" w:lastRowFirstColumn="0" w:lastRowLastColumn="0"/>
+            </w:pPr>
+          </w:p>
+        </w:tc>
+        <w:tc>
+          <w:tcPr>
+            <w:tcW w:w="2129" w:type="dxa"/>
+          </w:tcPr>
+          <w:p>
+            <w:pPr>
+              <w:cnfStyle w:val="000000000000" w:firstRow="0" w:lastRow="0" w:firstColumn="0" w:lastColumn="0" w:oddVBand="0" w:evenVBand="0" w:oddHBand="0" w:evenHBand="0" w:firstRowFirstColumn="0" w:firstRowLastColumn="0" w:lastRowFirstColumn="0" w:lastRowLastColumn="0"/>
+            </w:pPr>
+          </w:p>
+        </w:tc>
+      </w:tr>
+      <w:tr>
+        <w:trPr>
+          <w:cnfStyle w:val="000000100000" w:firstRow="0" w:lastRow="0" w:firstColumn="0" w:lastColumn="0" w:oddVBand="0" w:evenVBand="0" w:oddHBand="1" w:evenHBand="0" w:firstRowFirstColumn="0" w:firstRowLastColumn="0" w:lastRowFirstColumn="0" w:lastRowLastColumn="0"/>
+        </w:trPr>
+        <w:tc>
+          <w:tcPr>
+            <w:cnfStyle w:val="001000000000" w:firstRow="0" w:lastRow="0" w:firstColumn="1" w:lastColumn="0" w:oddVBand="0" w:evenVBand="0" w:oddHBand="0" w:evenHBand="0" w:firstRowFirstColumn="0" w:firstRowLastColumn="0" w:lastRowFirstColumn="0" w:lastRowLastColumn="0"/>
+            <w:tcW w:w="2129" w:type="dxa"/>
+          </w:tcPr>
+          <w:p>
+            <w:r>
+              <w:t>5.1 Review News</w:t>
+            </w:r>
+          </w:p>
+        </w:tc>
+        <w:tc>
+          <w:tcPr>
+            <w:tcW w:w="2129" w:type="dxa"/>
+          </w:tcPr>
+          <w:p>
+            <w:pPr>
+              <w:cnfStyle w:val="000000100000" w:firstRow="0" w:lastRow="0" w:firstColumn="0" w:lastColumn="0" w:oddVBand="0" w:evenVBand="0" w:oddHBand="1" w:evenHBand="0" w:firstRowFirstColumn="0" w:firstRowLastColumn="0" w:lastRowFirstColumn="0" w:lastRowLastColumn="0"/>
+            </w:pPr>
+          </w:p>
+        </w:tc>
+        <w:tc>
+          <w:tcPr>
+            <w:tcW w:w="2129" w:type="dxa"/>
+          </w:tcPr>
+          <w:p>
+            <w:pPr>
+              <w:cnfStyle w:val="000000100000" w:firstRow="0" w:lastRow="0" w:firstColumn="0" w:lastColumn="0" w:oddVBand="0" w:evenVBand="0" w:oddHBand="1" w:evenHBand="0" w:firstRowFirstColumn="0" w:firstRowLastColumn="0" w:lastRowFirstColumn="0" w:lastRowLastColumn="0"/>
+            </w:pPr>
+          </w:p>
+        </w:tc>
+        <w:tc>
+          <w:tcPr>
+            <w:tcW w:w="2129" w:type="dxa"/>
+          </w:tcPr>
+          <w:p>
+            <w:pPr>
+              <w:cnfStyle w:val="000000100000" w:firstRow="0" w:lastRow="0" w:firstColumn="0" w:lastColumn="0" w:oddVBand="0" w:evenVBand="0" w:oddHBand="1" w:evenHBand="0" w:firstRowFirstColumn="0" w:firstRowLastColumn="0" w:lastRowFirstColumn="0" w:lastRowLastColumn="0"/>
+            </w:pPr>
+          </w:p>
+        </w:tc>
+      </w:tr>
+      <w:tr>
+        <w:tc>
+          <w:tcPr>
+            <w:cnfStyle w:val="001000000000" w:firstRow="0" w:lastRow="0" w:firstColumn="1" w:lastColumn="0" w:oddVBand="0" w:evenVBand="0" w:oddHBand="0" w:evenHBand="0" w:firstRowFirstColumn="0" w:firstRowLastColumn="0" w:lastRowFirstColumn="0" w:lastRowLastColumn="0"/>
+            <w:tcW w:w="2129" w:type="dxa"/>
+          </w:tcPr>
+          <w:p>
+            <w:r>
+              <w:t xml:space="preserve">6. </w:t>
+            </w:r>
+            <w:r>
+              <w:t>About us</w:t>
+            </w:r>
+          </w:p>
+        </w:tc>
+        <w:tc>
+          <w:tcPr>
+            <w:tcW w:w="2129" w:type="dxa"/>
+          </w:tcPr>
+          <w:p>
+            <w:pPr>
+              <w:cnfStyle w:val="000000000000" w:firstRow="0" w:lastRow="0" w:firstColumn="0" w:lastColumn="0" w:oddVBand="0" w:evenVBand="0" w:oddHBand="0" w:evenHBand="0" w:firstRowFirstColumn="0" w:firstRowLastColumn="0" w:lastRowFirstColumn="0" w:lastRowLastColumn="0"/>
+            </w:pPr>
+          </w:p>
+        </w:tc>
+        <w:tc>
+          <w:tcPr>
+            <w:tcW w:w="2129" w:type="dxa"/>
+          </w:tcPr>
+          <w:p>
+            <w:pPr>
+              <w:cnfStyle w:val="000000000000" w:firstRow="0" w:lastRow="0" w:firstColumn="0" w:lastColumn="0" w:oddVBand="0" w:evenVBand="0" w:oddHBand="0" w:evenHBand="0" w:firstRowFirstColumn="0" w:firstRowLastColumn="0" w:lastRowFirstColumn="0" w:lastRowLastColumn="0"/>
+            </w:pPr>
+          </w:p>
+        </w:tc>
+        <w:tc>
+          <w:tcPr>
+            <w:tcW w:w="2129" w:type="dxa"/>
+          </w:tcPr>
+          <w:p>
+            <w:pPr>
+              <w:cnfStyle w:val="000000000000" w:firstRow="0" w:lastRow="0" w:firstColumn="0" w:lastColumn="0" w:oddVBand="0" w:evenVBand="0" w:oddHBand="0" w:evenHBand="0" w:firstRowFirstColumn="0" w:firstRowLastColumn="0" w:lastRowFirstColumn="0" w:lastRowLastColumn="0"/>
+            </w:pPr>
+          </w:p>
+        </w:tc>
+      </w:tr>
+      <w:tr>
+        <w:trPr>
+          <w:cnfStyle w:val="000000100000" w:firstRow="0" w:lastRow="0" w:firstColumn="0" w:lastColumn="0" w:oddVBand="0" w:evenVBand="0" w:oddHBand="1" w:evenHBand="0" w:firstRowFirstColumn="0" w:firstRowLastColumn="0" w:lastRowFirstColumn="0" w:lastRowLastColumn="0"/>
+        </w:trPr>
+        <w:tc>
+          <w:tcPr>
+            <w:cnfStyle w:val="001000000000" w:firstRow="0" w:lastRow="0" w:firstColumn="1" w:lastColumn="0" w:oddVBand="0" w:evenVBand="0" w:oddHBand="0" w:evenHBand="0" w:firstRowFirstColumn="0" w:firstRowLastColumn="0" w:lastRowFirstColumn="0" w:lastRowLastColumn="0"/>
+            <w:tcW w:w="2129" w:type="dxa"/>
+          </w:tcPr>
+          <w:p>
+            <w:r>
+              <w:t>6.1 Review About Us</w:t>
+            </w:r>
+          </w:p>
+        </w:tc>
+        <w:tc>
+          <w:tcPr>
+            <w:tcW w:w="2129" w:type="dxa"/>
+          </w:tcPr>
+          <w:p>
+            <w:pPr>
+              <w:cnfStyle w:val="000000100000" w:firstRow="0" w:lastRow="0" w:firstColumn="0" w:lastColumn="0" w:oddVBand="0" w:evenVBand="0" w:oddHBand="1" w:evenHBand="0" w:firstRowFirstColumn="0" w:firstRowLastColumn="0" w:lastRowFirstColumn="0" w:lastRowLastColumn="0"/>
+            </w:pPr>
+          </w:p>
+        </w:tc>
+        <w:tc>
+          <w:tcPr>
+            <w:tcW w:w="2129" w:type="dxa"/>
+          </w:tcPr>
+          <w:p>
+            <w:pPr>
+              <w:cnfStyle w:val="000000100000" w:firstRow="0" w:lastRow="0" w:firstColumn="0" w:lastColumn="0" w:oddVBand="0" w:evenVBand="0" w:oddHBand="1" w:evenHBand="0" w:firstRowFirstColumn="0" w:firstRowLastColumn="0" w:lastRowFirstColumn="0" w:lastRowLastColumn="0"/>
+            </w:pPr>
+          </w:p>
+        </w:tc>
+        <w:tc>
+          <w:tcPr>
+            <w:tcW w:w="2129" w:type="dxa"/>
+          </w:tcPr>
+          <w:p>
+            <w:pPr>
+              <w:cnfStyle w:val="000000100000" w:firstRow="0" w:lastRow="0" w:firstColumn="0" w:lastColumn="0" w:oddVBand="0" w:evenVBand="0" w:oddHBand="1" w:evenHBand="0" w:firstRowFirstColumn="0" w:firstRowLastColumn="0" w:lastRowFirstColumn="0" w:lastRowLastColumn="0"/>
+            </w:pPr>
+          </w:p>
+        </w:tc>
+      </w:tr>
+      <w:tr>
+        <w:tc>
+          <w:tcPr>
+            <w:cnfStyle w:val="001000000000" w:firstRow="0" w:lastRow="0" w:firstColumn="1" w:lastColumn="0" w:oddVBand="0" w:evenVBand="0" w:oddHBand="0" w:evenHBand="0" w:firstRowFirstColumn="0" w:firstRowLastColumn="0" w:lastRowFirstColumn="0" w:lastRowLastColumn="0"/>
+            <w:tcW w:w="2129" w:type="dxa"/>
+          </w:tcPr>
+          <w:p>
+            <w:r>
+              <w:t xml:space="preserve">7. </w:t>
+            </w:r>
+            <w:r>
+              <w:t>Contacts</w:t>
+            </w:r>
+          </w:p>
+        </w:tc>
+        <w:tc>
+          <w:tcPr>
+            <w:tcW w:w="2129" w:type="dxa"/>
+          </w:tcPr>
+          <w:p>
+            <w:pPr>
+              <w:cnfStyle w:val="000000000000" w:firstRow="0" w:lastRow="0" w:firstColumn="0" w:lastColumn="0" w:oddVBand="0" w:evenVBand="0" w:oddHBand="0" w:evenHBand="0" w:firstRowFirstColumn="0" w:firstRowLastColumn="0" w:lastRowFirstColumn="0" w:lastRowLastColumn="0"/>
+            </w:pPr>
+          </w:p>
+        </w:tc>
+        <w:tc>
+          <w:tcPr>
+            <w:tcW w:w="2129" w:type="dxa"/>
+          </w:tcPr>
+          <w:p>
+            <w:pPr>
+              <w:cnfStyle w:val="000000000000" w:firstRow="0" w:lastRow="0" w:firstColumn="0" w:lastColumn="0" w:oddVBand="0" w:evenVBand="0" w:oddHBand="0" w:evenHBand="0" w:firstRowFirstColumn="0" w:firstRowLastColumn="0" w:lastRowFirstColumn="0" w:lastRowLastColumn="0"/>
+            </w:pPr>
+          </w:p>
+        </w:tc>
+        <w:tc>
+          <w:tcPr>
+            <w:tcW w:w="2129" w:type="dxa"/>
+          </w:tcPr>
+          <w:p>
+            <w:pPr>
+              <w:cnfStyle w:val="000000000000" w:firstRow="0" w:lastRow="0" w:firstColumn="0" w:lastColumn="0" w:oddVBand="0" w:evenVBand="0" w:oddHBand="0" w:evenHBand="0" w:firstRowFirstColumn="0" w:firstRowLastColumn="0" w:lastRowFirstColumn="0" w:lastRowLastColumn="0"/>
+            </w:pPr>
+          </w:p>
+        </w:tc>
+      </w:tr>
+      <w:tr>
+        <w:trPr>
+          <w:cnfStyle w:val="000000100000" w:firstRow="0" w:lastRow="0" w:firstColumn="0" w:lastColumn="0" w:oddVBand="0" w:evenVBand="0" w:oddHBand="1" w:evenHBand="0" w:firstRowFirstColumn="0" w:firstRowLastColumn="0" w:lastRowFirstColumn="0" w:lastRowLastColumn="0"/>
+        </w:trPr>
+        <w:tc>
+          <w:tcPr>
+            <w:cnfStyle w:val="001000000000" w:firstRow="0" w:lastRow="0" w:firstColumn="1" w:lastColumn="0" w:oddVBand="0" w:evenVBand="0" w:oddHBand="0" w:evenHBand="0" w:firstRowFirstColumn="0" w:firstRowLastColumn="0" w:lastRowFirstColumn="0" w:lastRowLastColumn="0"/>
+            <w:tcW w:w="2129" w:type="dxa"/>
+          </w:tcPr>
+          <w:p>
+            <w:r>
+              <w:t xml:space="preserve">71. See </w:t>
+            </w:r>
+            <w:r>
+              <w:t>Contact info</w:t>
+            </w:r>
+          </w:p>
+        </w:tc>
+        <w:tc>
+          <w:tcPr>
+            <w:tcW w:w="2129" w:type="dxa"/>
+          </w:tcPr>
+          <w:p>
+            <w:pPr>
+              <w:cnfStyle w:val="000000100000" w:firstRow="0" w:lastRow="0" w:firstColumn="0" w:lastColumn="0" w:oddVBand="0" w:evenVBand="0" w:oddHBand="1" w:evenHBand="0" w:firstRowFirstColumn="0" w:firstRowLastColumn="0" w:lastRowFirstColumn="0" w:lastRowLastColumn="0"/>
+            </w:pPr>
+          </w:p>
+        </w:tc>
+        <w:tc>
+          <w:tcPr>
+            <w:tcW w:w="2129" w:type="dxa"/>
+          </w:tcPr>
+          <w:p>
+            <w:pPr>
+              <w:cnfStyle w:val="000000100000" w:firstRow="0" w:lastRow="0" w:firstColumn="0" w:lastColumn="0" w:oddVBand="0" w:evenVBand="0" w:oddHBand="1" w:evenHBand="0" w:firstRowFirstColumn="0" w:firstRowLastColumn="0" w:lastRowFirstColumn="0" w:lastRowLastColumn="0"/>
+            </w:pPr>
+          </w:p>
+        </w:tc>
+        <w:tc>
+          <w:tcPr>
+            <w:tcW w:w="2129" w:type="dxa"/>
+          </w:tcPr>
+          <w:p>
+            <w:pPr>
+              <w:cnfStyle w:val="000000100000" w:firstRow="0" w:lastRow="0" w:firstColumn="0" w:lastColumn="0" w:oddVBand="0" w:evenVBand="0" w:oddHBand="1" w:evenHBand="0" w:firstRowFirstColumn="0" w:firstRowLastColumn="0" w:lastRowFirstColumn="0" w:lastRowLastColumn="0"/>
+            </w:pPr>
+          </w:p>
+        </w:tc>
+      </w:tr>
+      <w:tr>
+        <w:tc>
+          <w:tcPr>
+            <w:cnfStyle w:val="001000000000" w:firstRow="0" w:lastRow="0" w:firstColumn="1" w:lastColumn="0" w:oddVBand="0" w:evenVBand="0" w:oddHBand="0" w:evenHBand="0" w:firstRowFirstColumn="0" w:firstRowLastColumn="0" w:lastRowFirstColumn="0" w:lastRowLastColumn="0"/>
+            <w:tcW w:w="2129" w:type="dxa"/>
+          </w:tcPr>
+          <w:p>
+            <w:r>
+              <w:t>7.2 Contact Us</w:t>
+            </w:r>
+          </w:p>
+        </w:tc>
+        <w:tc>
+          <w:tcPr>
+            <w:tcW w:w="2129" w:type="dxa"/>
+          </w:tcPr>
+          <w:p>
+            <w:pPr>
+              <w:cnfStyle w:val="000000000000" w:firstRow="0" w:lastRow="0" w:firstColumn="0" w:lastColumn="0" w:oddVBand="0" w:evenVBand="0" w:oddHBand="0" w:evenHBand="0" w:firstRowFirstColumn="0" w:firstRowLastColumn="0" w:lastRowFirstColumn="0" w:lastRowLastColumn="0"/>
+            </w:pPr>
+          </w:p>
+        </w:tc>
+        <w:tc>
+          <w:tcPr>
+            <w:tcW w:w="2129" w:type="dxa"/>
+          </w:tcPr>
+          <w:p>
+            <w:pPr>
+              <w:cnfStyle w:val="000000000000" w:firstRow="0" w:lastRow="0" w:firstColumn="0" w:lastColumn="0" w:oddVBand="0" w:evenVBand="0" w:oddHBand="0" w:evenHBand="0" w:firstRowFirstColumn="0" w:firstRowLastColumn="0" w:lastRowFirstColumn="0" w:lastRowLastColumn="0"/>
+            </w:pPr>
+          </w:p>
+        </w:tc>
+        <w:tc>
+          <w:tcPr>
+            <w:tcW w:w="2129" w:type="dxa"/>
+          </w:tcPr>
+          <w:p>
+            <w:pPr>
+              <w:cnfStyle w:val="000000000000" w:firstRow="0" w:lastRow="0" w:firstColumn="0" w:lastColumn="0" w:oddVBand="0" w:evenVBand="0" w:oddHBand="0" w:evenHBand="0" w:firstRowFirstColumn="0" w:firstRowLastColumn="0" w:lastRowFirstColumn="0" w:lastRowLastColumn="0"/>
+            </w:pPr>
+          </w:p>
+        </w:tc>
+      </w:tr>
+      <w:tr>
+        <w:trPr>
+          <w:cnfStyle w:val="000000100000" w:firstRow="0" w:lastRow="0" w:firstColumn="0" w:lastColumn="0" w:oddVBand="0" w:evenVBand="0" w:oddHBand="1" w:evenHBand="0" w:firstRowFirstColumn="0" w:firstRowLastColumn="0" w:lastRowFirstColumn="0" w:lastRowLastColumn="0"/>
+        </w:trPr>
+        <w:tc>
+          <w:tcPr>
+            <w:cnfStyle w:val="001000000000" w:firstRow="0" w:lastRow="0" w:firstColumn="1" w:lastColumn="0" w:oddVBand="0" w:evenVBand="0" w:oddHBand="0" w:evenHBand="0" w:firstRowFirstColumn="0" w:firstRowLastColumn="0" w:lastRowFirstColumn="0" w:lastRowLastColumn="0"/>
+            <w:tcW w:w="2129" w:type="dxa"/>
+          </w:tcPr>
+          <w:p>
+            <w:r>
+              <w:t xml:space="preserve">8. </w:t>
+            </w:r>
+            <w:r>
+              <w:t xml:space="preserve">Become a </w:t>
+            </w:r>
+            <w:r>
+              <w:lastRenderedPageBreak/>
+              <w:t>partner</w:t>
+            </w:r>
+          </w:p>
+        </w:tc>
+        <w:tc>
+          <w:tcPr>
+            <w:tcW w:w="2129" w:type="dxa"/>
+          </w:tcPr>
+          <w:p>
+            <w:pPr>
+              <w:cnfStyle w:val="000000100000" w:firstRow="0" w:lastRow="0" w:firstColumn="0" w:lastColumn="0" w:oddVBand="0" w:evenVBand="0" w:oddHBand="1" w:evenHBand="0" w:firstRowFirstColumn="0" w:firstRowLastColumn="0" w:lastRowFirstColumn="0" w:lastRowLastColumn="0"/>
+            </w:pPr>
+          </w:p>
+        </w:tc>
+        <w:tc>
+          <w:tcPr>
+            <w:tcW w:w="2129" w:type="dxa"/>
+          </w:tcPr>
+          <w:p>
+            <w:pPr>
+              <w:cnfStyle w:val="000000100000" w:firstRow="0" w:lastRow="0" w:firstColumn="0" w:lastColumn="0" w:oddVBand="0" w:evenVBand="0" w:oddHBand="1" w:evenHBand="0" w:firstRowFirstColumn="0" w:firstRowLastColumn="0" w:lastRowFirstColumn="0" w:lastRowLastColumn="0"/>
+            </w:pPr>
+          </w:p>
+        </w:tc>
+        <w:tc>
+          <w:tcPr>
+            <w:tcW w:w="2129" w:type="dxa"/>
+          </w:tcPr>
+          <w:p>
+            <w:pPr>
+              <w:cnfStyle w:val="000000100000" w:firstRow="0" w:lastRow="0" w:firstColumn="0" w:lastColumn="0" w:oddVBand="0" w:evenVBand="0" w:oddHBand="1" w:evenHBand="0" w:firstRowFirstColumn="0" w:firstRowLastColumn="0" w:lastRowFirstColumn="0" w:lastRowLastColumn="0"/>
+            </w:pPr>
+          </w:p>
+        </w:tc>
+      </w:tr>
+      <w:tr>
+        <w:tc>
+          <w:tcPr>
+            <w:cnfStyle w:val="001000000000" w:firstRow="0" w:lastRow="0" w:firstColumn="1" w:lastColumn="0" w:oddVBand="0" w:evenVBand="0" w:oddHBand="0" w:evenHBand="0" w:firstRowFirstColumn="0" w:firstRowLastColumn="0" w:lastRowFirstColumn="0" w:lastRowLastColumn="0"/>
+            <w:tcW w:w="2129" w:type="dxa"/>
+          </w:tcPr>
+          <w:p>
+            <w:r>
+              <w:lastRenderedPageBreak/>
+              <w:t>8.1 Become a partner</w:t>
+            </w:r>
+          </w:p>
+        </w:tc>
+        <w:tc>
+          <w:tcPr>
+            <w:tcW w:w="2129" w:type="dxa"/>
+          </w:tcPr>
+          <w:p>
+            <w:pPr>
+              <w:cnfStyle w:val="000000000000" w:firstRow="0" w:lastRow="0" w:firstColumn="0" w:lastColumn="0" w:oddVBand="0" w:evenVBand="0" w:oddHBand="0" w:evenHBand="0" w:firstRowFirstColumn="0" w:firstRowLastColumn="0" w:lastRowFirstColumn="0" w:lastRowLastColumn="0"/>
+            </w:pPr>
+          </w:p>
+        </w:tc>
+        <w:tc>
+          <w:tcPr>
+            <w:tcW w:w="2129" w:type="dxa"/>
+          </w:tcPr>
+          <w:p>
+            <w:pPr>
+              <w:cnfStyle w:val="000000000000" w:firstRow="0" w:lastRow="0" w:firstColumn="0" w:lastColumn="0" w:oddVBand="0" w:evenVBand="0" w:oddHBand="0" w:evenHBand="0" w:firstRowFirstColumn="0" w:firstRowLastColumn="0" w:lastRowFirstColumn="0" w:lastRowLastColumn="0"/>
+            </w:pPr>
+          </w:p>
+        </w:tc>
+        <w:tc>
+          <w:tcPr>
+            <w:tcW w:w="2129" w:type="dxa"/>
+          </w:tcPr>
+          <w:p>
+            <w:pPr>
+              <w:cnfStyle w:val="000000000000" w:firstRow="0" w:lastRow="0" w:firstColumn="0" w:lastColumn="0" w:oddVBand="0" w:evenVBand="0" w:oddHBand="0" w:evenHBand="0" w:firstRowFirstColumn="0" w:firstRowLastColumn="0" w:lastRowFirstColumn="0" w:lastRowLastColumn="0"/>
+            </w:pPr>
+          </w:p>
+        </w:tc>
+      </w:tr>
+      <w:tr>
+        <w:trPr>
+          <w:cnfStyle w:val="000000100000" w:firstRow="0" w:lastRow="0" w:firstColumn="0" w:lastColumn="0" w:oddVBand="0" w:evenVBand="0" w:oddHBand="1" w:evenHBand="0" w:firstRowFirstColumn="0" w:firstRowLastColumn="0" w:lastRowFirstColumn="0" w:lastRowLastColumn="0"/>
+        </w:trPr>
+        <w:tc>
+          <w:tcPr>
+            <w:cnfStyle w:val="001000000000" w:firstRow="0" w:lastRow="0" w:firstColumn="1" w:lastColumn="0" w:oddVBand="0" w:evenVBand="0" w:oddHBand="0" w:evenHBand="0" w:firstRowFirstColumn="0" w:firstRowLastColumn="0" w:lastRowFirstColumn="0" w:lastRowLastColumn="0"/>
+            <w:tcW w:w="2129" w:type="dxa"/>
+          </w:tcPr>
+          <w:p>
+            <w:r>
+              <w:t>9. Dashboard (Home)</w:t>
+            </w:r>
+          </w:p>
+        </w:tc>
+        <w:tc>
+          <w:tcPr>
+            <w:tcW w:w="2129" w:type="dxa"/>
+          </w:tcPr>
+          <w:p>
+            <w:pPr>
+              <w:cnfStyle w:val="000000100000" w:firstRow="0" w:lastRow="0" w:firstColumn="0" w:lastColumn="0" w:oddVBand="0" w:evenVBand="0" w:oddHBand="1" w:evenHBand="0" w:firstRowFirstColumn="0" w:firstRowLastColumn="0" w:lastRowFirstColumn="0" w:lastRowLastColumn="0"/>
+            </w:pPr>
+          </w:p>
+        </w:tc>
+        <w:tc>
+          <w:tcPr>
+            <w:tcW w:w="2129" w:type="dxa"/>
+          </w:tcPr>
+          <w:p>
+            <w:pPr>
+              <w:cnfStyle w:val="000000100000" w:firstRow="0" w:lastRow="0" w:firstColumn="0" w:lastColumn="0" w:oddVBand="0" w:evenVBand="0" w:oddHBand="1" w:evenHBand="0" w:firstRowFirstColumn="0" w:firstRowLastColumn="0" w:lastRowFirstColumn="0" w:lastRowLastColumn="0"/>
+            </w:pPr>
+          </w:p>
+        </w:tc>
+        <w:tc>
+          <w:tcPr>
+            <w:tcW w:w="2129" w:type="dxa"/>
+          </w:tcPr>
+          <w:p>
+            <w:pPr>
+              <w:cnfStyle w:val="000000100000" w:firstRow="0" w:lastRow="0" w:firstColumn="0" w:lastColumn="0" w:oddVBand="0" w:evenVBand="0" w:oddHBand="1" w:evenHBand="0" w:firstRowFirstColumn="0" w:firstRowLastColumn="0" w:lastRowFirstColumn="0" w:lastRowLastColumn="0"/>
+            </w:pPr>
+          </w:p>
+        </w:tc>
+      </w:tr>
+      <w:tr>
+        <w:tc>
+          <w:tcPr>
+            <w:cnfStyle w:val="001000000000" w:firstRow="0" w:lastRow="0" w:firstColumn="1" w:lastColumn="0" w:oddVBand="0" w:evenVBand="0" w:oddHBand="0" w:evenHBand="0" w:firstRowFirstColumn="0" w:firstRowLastColumn="0" w:lastRowFirstColumn="0" w:lastRowLastColumn="0"/>
+            <w:tcW w:w="2129" w:type="dxa"/>
+          </w:tcPr>
+          <w:p>
+            <w:r>
+              <w:t>9.1 Review Home page</w:t>
+            </w:r>
+          </w:p>
+        </w:tc>
+        <w:tc>
+          <w:tcPr>
+            <w:tcW w:w="2129" w:type="dxa"/>
+          </w:tcPr>
+          <w:p>
+            <w:pPr>
+              <w:cnfStyle w:val="000000000000" w:firstRow="0" w:lastRow="0" w:firstColumn="0" w:lastColumn="0" w:oddVBand="0" w:evenVBand="0" w:oddHBand="0" w:evenHBand="0" w:firstRowFirstColumn="0" w:firstRowLastColumn="0" w:lastRowFirstColumn="0" w:lastRowLastColumn="0"/>
+            </w:pPr>
+          </w:p>
+        </w:tc>
+        <w:tc>
+          <w:tcPr>
+            <w:tcW w:w="2129" w:type="dxa"/>
+          </w:tcPr>
+          <w:p>
+            <w:pPr>
+              <w:cnfStyle w:val="000000000000" w:firstRow="0" w:lastRow="0" w:firstColumn="0" w:lastColumn="0" w:oddVBand="0" w:evenVBand="0" w:oddHBand="0" w:evenHBand="0" w:firstRowFirstColumn="0" w:firstRowLastColumn="0" w:lastRowFirstColumn="0" w:lastRowLastColumn="0"/>
+            </w:pPr>
+          </w:p>
+        </w:tc>
+        <w:tc>
+          <w:tcPr>
+            <w:tcW w:w="2129" w:type="dxa"/>
+          </w:tcPr>
+          <w:p>
+            <w:pPr>
+              <w:cnfStyle w:val="000000000000" w:firstRow="0" w:lastRow="0" w:firstColumn="0" w:lastColumn="0" w:oddVBand="0" w:evenVBand="0" w:oddHBand="0" w:evenHBand="0" w:firstRowFirstColumn="0" w:firstRowLastColumn="0" w:lastRowFirstColumn="0" w:lastRowLastColumn="0"/>
+            </w:pPr>
+          </w:p>
+        </w:tc>
+      </w:tr>
+      <w:tr>
+        <w:trPr>
+          <w:cnfStyle w:val="000000100000" w:firstRow="0" w:lastRow="0" w:firstColumn="0" w:lastColumn="0" w:oddVBand="0" w:evenVBand="0" w:oddHBand="1" w:evenHBand="0" w:firstRowFirstColumn="0" w:firstRowLastColumn="0" w:lastRowFirstColumn="0" w:lastRowLastColumn="0"/>
+        </w:trPr>
+        <w:tc>
+          <w:tcPr>
+            <w:cnfStyle w:val="001000000000" w:firstRow="0" w:lastRow="0" w:firstColumn="1" w:lastColumn="0" w:oddVBand="0" w:evenVBand="0" w:oddHBand="0" w:evenHBand="0" w:firstRowFirstColumn="0" w:firstRowLastColumn="0" w:lastRowFirstColumn="0" w:lastRowLastColumn="0"/>
+            <w:tcW w:w="2129" w:type="dxa"/>
+          </w:tcPr>
+          <w:p>
+            <w:r>
+              <w:t>Test Cases</w:t>
+            </w:r>
+          </w:p>
+        </w:tc>
+        <w:tc>
+          <w:tcPr>
+            <w:tcW w:w="2129" w:type="dxa"/>
+          </w:tcPr>
+          <w:p>
+            <w:pPr>
+              <w:cnfStyle w:val="000000100000" w:firstRow="0" w:lastRow="0" w:firstColumn="0" w:lastColumn="0" w:oddVBand="0" w:evenVBand="0" w:oddHBand="1" w:evenHBand="0" w:firstRowFirstColumn="0" w:firstRowLastColumn="0" w:lastRowFirstColumn="0" w:lastRowLastColumn="0"/>
+            </w:pPr>
+          </w:p>
+        </w:tc>
+        <w:tc>
+          <w:tcPr>
+            <w:tcW w:w="2129" w:type="dxa"/>
+          </w:tcPr>
+          <w:p>
+            <w:pPr>
+              <w:cnfStyle w:val="000000100000" w:firstRow="0" w:lastRow="0" w:firstColumn="0" w:lastColumn="0" w:oddVBand="0" w:evenVBand="0" w:oddHBand="1" w:evenHBand="0" w:firstRowFirstColumn="0" w:firstRowLastColumn="0" w:lastRowFirstColumn="0" w:lastRowLastColumn="0"/>
+            </w:pPr>
+          </w:p>
+        </w:tc>
+        <w:tc>
+          <w:tcPr>
+            <w:tcW w:w="2129" w:type="dxa"/>
+          </w:tcPr>
+          <w:p>
+            <w:pPr>
+              <w:cnfStyle w:val="000000100000" w:firstRow="0" w:lastRow="0" w:firstColumn="0" w:lastColumn="0" w:oddVBand="0" w:evenVBand="0" w:oddHBand="1" w:evenHBand="0" w:firstRowFirstColumn="0" w:firstRowLastColumn="0" w:lastRowFirstColumn="0" w:lastRowLastColumn="0"/>
+            </w:pPr>
+          </w:p>
+        </w:tc>
+      </w:tr>
+      <w:tr>
+        <w:tc>
+          <w:tcPr>
+            <w:cnfStyle w:val="001000000000" w:firstRow="0" w:lastRow="0" w:firstColumn="1" w:lastColumn="0" w:oddVBand="0" w:evenVBand="0" w:oddHBand="0" w:evenHBand="0" w:firstRowFirstColumn="0" w:firstRowLastColumn="0" w:lastRowFirstColumn="0" w:lastRowLastColumn="0"/>
+            <w:tcW w:w="2129" w:type="dxa"/>
+          </w:tcPr>
+          <w:p>
+            <w:r>
+              <w:t>Basic C&amp;P info</w:t>
+            </w:r>
+          </w:p>
+        </w:tc>
+        <w:tc>
+          <w:tcPr>
+            <w:tcW w:w="2129" w:type="dxa"/>
+          </w:tcPr>
+          <w:p>
+            <w:pPr>
+              <w:jc w:val="center"/>
+              <w:cnfStyle w:val="000000000000" w:firstRow="0" w:lastRow="0" w:firstColumn="0" w:lastColumn="0" w:oddVBand="0" w:evenVBand="0" w:oddHBand="0" w:evenHBand="0" w:firstRowFirstColumn="0" w:firstRowLastColumn="0" w:lastRowFirstColumn="0" w:lastRowLastColumn="0"/>
+            </w:pPr>
+            <w:r>
+              <w:t>Nelly</w:t>
+            </w:r>
+          </w:p>
+        </w:tc>
+        <w:tc>
+          <w:tcPr>
+            <w:tcW w:w="2129" w:type="dxa"/>
+          </w:tcPr>
+          <w:p>
+            <w:pPr>
+              <w:cnfStyle w:val="000000000000" w:firstRow="0" w:lastRow="0" w:firstColumn="0" w:lastColumn="0" w:oddVBand="0" w:evenVBand="0" w:oddHBand="0" w:evenHBand="0" w:firstRowFirstColumn="0" w:firstRowLastColumn="0" w:lastRowFirstColumn="0" w:lastRowLastColumn="0"/>
+            </w:pPr>
+          </w:p>
+        </w:tc>
+        <w:tc>
+          <w:tcPr>
+            <w:tcW w:w="2129" w:type="dxa"/>
+          </w:tcPr>
+          <w:p>
+            <w:pPr>
+              <w:cnfStyle w:val="000000000000" w:firstRow="0" w:lastRow="0" w:firstColumn="0" w:lastColumn="0" w:oddVBand="0" w:evenVBand="0" w:oddHBand="0" w:evenHBand="0" w:firstRowFirstColumn="0" w:firstRowLastColumn="0" w:lastRowFirstColumn="0" w:lastRowLastColumn="0"/>
+            </w:pPr>
+          </w:p>
+        </w:tc>
+      </w:tr>
+      <w:tr>
+        <w:trPr>
+          <w:cnfStyle w:val="000000100000" w:firstRow="0" w:lastRow="0" w:firstColumn="0" w:lastColumn="0" w:oddVBand="0" w:evenVBand="0" w:oddHBand="1" w:evenHBand="0" w:firstRowFirstColumn="0" w:firstRowLastColumn="0" w:lastRowFirstColumn="0" w:lastRowLastColumn="0"/>
+        </w:trPr>
+        <w:tc>
+          <w:tcPr>
+            <w:cnfStyle w:val="001000000000" w:firstRow="0" w:lastRow="0" w:firstColumn="1" w:lastColumn="0" w:oddVBand="0" w:evenVBand="0" w:oddHBand="0" w:evenHBand="0" w:firstRowFirstColumn="0" w:firstRowLastColumn="0" w:lastRowFirstColumn="0" w:lastRowLastColumn="0"/>
+            <w:tcW w:w="2129" w:type="dxa"/>
+          </w:tcPr>
+          <w:p>
+            <w:r>
+              <w:t>Mock-Ups</w:t>
+            </w:r>
+          </w:p>
+        </w:tc>
+        <w:tc>
+          <w:tcPr>
+            <w:tcW w:w="2129" w:type="dxa"/>
+          </w:tcPr>
+          <w:p>
+            <w:pPr>
+              <w:cnfStyle w:val="000000100000" w:firstRow="0" w:lastRow="0" w:firstColumn="0" w:lastColumn="0" w:oddVBand="0" w:evenVBand="0" w:oddHBand="1" w:evenHBand="0" w:firstRowFirstColumn="0" w:firstRowLastColumn="0" w:lastRowFirstColumn="0" w:lastRowLastColumn="0"/>
+            </w:pPr>
+          </w:p>
+        </w:tc>
+        <w:tc>
+          <w:tcPr>
+            <w:tcW w:w="2129" w:type="dxa"/>
+          </w:tcPr>
+          <w:p>
+            <w:pPr>
+              <w:cnfStyle w:val="000000100000" w:firstRow="0" w:lastRow="0" w:firstColumn="0" w:lastColumn="0" w:oddVBand="0" w:evenVBand="0" w:oddHBand="1" w:evenHBand="0" w:firstRowFirstColumn="0" w:firstRowLastColumn="0" w:lastRowFirstColumn="0" w:lastRowLastColumn="0"/>
+            </w:pPr>
+          </w:p>
+        </w:tc>
+        <w:tc>
+          <w:tcPr>
+            <w:tcW w:w="2129" w:type="dxa"/>
+          </w:tcPr>
+          <w:p>
+            <w:pPr>
+              <w:cnfStyle w:val="000000100000" w:firstRow="0" w:lastRow="0" w:firstColumn="0" w:lastColumn="0" w:oddVBand="0" w:evenVBand="0" w:oddHBand="1" w:evenHBand="0" w:firstRowFirstColumn="0" w:firstRowLastColumn="0" w:lastRowFirstColumn="0" w:lastRowLastColumn="0"/>
+            </w:pPr>
+          </w:p>
+        </w:tc>
+      </w:tr>
+      <w:tr>
+        <w:tc>
+          <w:tcPr>
+            <w:cnfStyle w:val="001000000000" w:firstRow="0" w:lastRow="0" w:firstColumn="1" w:lastColumn="0" w:oddVBand="0" w:evenVBand="0" w:oddHBand="0" w:evenHBand="0" w:firstRowFirstColumn="0" w:firstRowLastColumn="0" w:lastRowFirstColumn="0" w:lastRowLastColumn="0"/>
+            <w:tcW w:w="2129" w:type="dxa"/>
+          </w:tcPr>
+          <w:p>
+            <w:r>
               <w:t>Test Automation</w:t>
             </w:r>
           </w:p>
@@ -604,668 +1709,27 @@
           </w:tcPr>
           <w:p>
             <w:pPr>
-              <w:cnfStyle w:val="000000100000" w:firstRow="0" w:lastRow="0" w:firstColumn="0" w:lastColumn="0" w:oddVBand="0" w:evenVBand="0" w:oddHBand="1" w:evenHBand="0" w:firstRowFirstColumn="0" w:firstRowLastColumn="0" w:lastRowFirstColumn="0" w:lastRowLastColumn="0"/>
-            </w:pPr>
-          </w:p>
-        </w:tc>
-        <w:tc>
-          <w:tcPr>
-            <w:tcW w:w="2129" w:type="dxa"/>
-          </w:tcPr>
-          <w:p>
-            <w:pPr>
-              <w:cnfStyle w:val="000000100000" w:firstRow="0" w:lastRow="0" w:firstColumn="0" w:lastColumn="0" w:oddVBand="0" w:evenVBand="0" w:oddHBand="1" w:evenHBand="0" w:firstRowFirstColumn="0" w:firstRowLastColumn="0" w:lastRowFirstColumn="0" w:lastRowLastColumn="0"/>
-            </w:pPr>
-          </w:p>
-        </w:tc>
-        <w:tc>
-          <w:tcPr>
-            <w:tcW w:w="2129" w:type="dxa"/>
-          </w:tcPr>
-          <w:p>
-            <w:pPr>
-              <w:cnfStyle w:val="000000100000" w:firstRow="0" w:lastRow="0" w:firstColumn="0" w:lastColumn="0" w:oddVBand="0" w:evenVBand="0" w:oddHBand="1" w:evenHBand="0" w:firstRowFirstColumn="0" w:firstRowLastColumn="0" w:lastRowFirstColumn="0" w:lastRowLastColumn="0"/>
-            </w:pPr>
-          </w:p>
-        </w:tc>
-      </w:tr>
-    </w:tbl>
-    <w:p/>
-    <w:p>
-      <w:pPr>
-        <w:pStyle w:val="ListParagraph"/>
-        <w:numPr>
-          <w:ilvl w:val="0"/>
-          <w:numId w:val="1"/>
-        </w:numPr>
-      </w:pPr>
-      <w:r>
-        <w:t>Use case: Log</w:t>
-      </w:r>
-      <w:r>
-        <w:t xml:space="preserve"> </w:t>
-      </w:r>
-      <w:r>
-        <w:t>in</w:t>
-      </w:r>
-    </w:p>
-    <w:p>
-      <w:pPr>
-        <w:pStyle w:val="ListParagraph"/>
-        <w:numPr>
-          <w:ilvl w:val="1"/>
-          <w:numId w:val="1"/>
-        </w:numPr>
-      </w:pPr>
-      <w:r>
-        <w:t xml:space="preserve">Login </w:t>
-      </w:r>
-      <w:r>
-        <w:rPr>
-          <w:lang w:val="bg-BG"/>
-        </w:rPr>
-        <w:t>(влез)</w:t>
-      </w:r>
-    </w:p>
-    <w:p>
-      <w:pPr>
-        <w:pStyle w:val="ListParagraph"/>
-        <w:numPr>
-          <w:ilvl w:val="1"/>
-          <w:numId w:val="1"/>
-        </w:numPr>
-      </w:pPr>
-      <w:r>
-        <w:t xml:space="preserve">Login with </w:t>
-      </w:r>
-      <w:proofErr w:type="spellStart"/>
-      <w:r>
-        <w:t>facebook</w:t>
-      </w:r>
-      <w:proofErr w:type="spellEnd"/>
-      <w:r>
-        <w:rPr>
-          <w:lang w:val="bg-BG"/>
-        </w:rPr>
-        <w:t xml:space="preserve"> (влез с </w:t>
-      </w:r>
-      <w:proofErr w:type="spellStart"/>
-      <w:r>
-        <w:t>facebook</w:t>
-      </w:r>
-      <w:proofErr w:type="spellEnd"/>
-      <w:r>
-        <w:t>)</w:t>
-      </w:r>
-    </w:p>
-    <w:p>
-      <w:pPr>
-        <w:pStyle w:val="ListParagraph"/>
-        <w:numPr>
-          <w:ilvl w:val="1"/>
-          <w:numId w:val="1"/>
-        </w:numPr>
-      </w:pPr>
-      <w:r>
-        <w:t>Forgot your password</w:t>
-      </w:r>
-      <w:r>
-        <w:rPr>
-          <w:lang w:val="bg-BG"/>
-        </w:rPr>
-        <w:t xml:space="preserve"> (забравена парола)</w:t>
-      </w:r>
-    </w:p>
-    <w:p>
-      <w:pPr>
-        <w:pStyle w:val="ListParagraph"/>
-        <w:numPr>
-          <w:ilvl w:val="0"/>
-          <w:numId w:val="1"/>
-        </w:numPr>
-      </w:pPr>
-      <w:r>
-        <w:t>Use case: Create an account (</w:t>
-      </w:r>
-      <w:r>
-        <w:rPr>
-          <w:lang w:val="bg-BG"/>
-        </w:rPr>
-        <w:t>Създай акаунт)</w:t>
-      </w:r>
-    </w:p>
-    <w:p>
-      <w:pPr>
-        <w:pStyle w:val="ListParagraph"/>
-        <w:numPr>
-          <w:ilvl w:val="1"/>
-          <w:numId w:val="1"/>
-        </w:numPr>
-      </w:pPr>
-      <w:r>
-        <w:t>Agree with “Terms of service”</w:t>
-      </w:r>
-      <w:r>
-        <w:t xml:space="preserve"> (</w:t>
-      </w:r>
-      <w:r>
-        <w:rPr>
-          <w:lang w:val="bg-BG"/>
-        </w:rPr>
-        <w:t>Съгласяване с общите условия)</w:t>
-      </w:r>
-    </w:p>
-    <w:p>
-      <w:pPr>
-        <w:pStyle w:val="ListParagraph"/>
-        <w:numPr>
-          <w:ilvl w:val="0"/>
-          <w:numId w:val="1"/>
-        </w:numPr>
-      </w:pPr>
-      <w:r>
-        <w:t>Use case: Tennis clubs (</w:t>
-      </w:r>
-      <w:r>
-        <w:rPr>
-          <w:lang w:val="bg-BG"/>
-        </w:rPr>
-        <w:t>тенис клубове)</w:t>
-      </w:r>
-    </w:p>
-    <w:p>
-      <w:pPr>
-        <w:pStyle w:val="ListParagraph"/>
-        <w:numPr>
-          <w:ilvl w:val="1"/>
-          <w:numId w:val="1"/>
-        </w:numPr>
-        <w:rPr>
-          <w:lang w:val="bg-BG"/>
-        </w:rPr>
-      </w:pPr>
-      <w:r>
-        <w:rPr>
-          <w:lang w:val="bg-BG"/>
-        </w:rPr>
-        <w:t xml:space="preserve"> </w:t>
-      </w:r>
-      <w:r>
-        <w:t>Use case: Chose tennis club (</w:t>
-      </w:r>
-      <w:r>
-        <w:rPr>
-          <w:lang w:val="bg-BG"/>
-        </w:rPr>
-        <w:t>избор на тенис клуб)</w:t>
-      </w:r>
-    </w:p>
-    <w:p>
-      <w:pPr>
-        <w:pStyle w:val="ListParagraph"/>
-        <w:numPr>
-          <w:ilvl w:val="0"/>
-          <w:numId w:val="1"/>
-        </w:numPr>
-      </w:pPr>
-      <w:r>
-        <w:t>Use case: Players (</w:t>
-      </w:r>
-      <w:r>
-        <w:rPr>
-          <w:lang w:val="bg-BG"/>
-        </w:rPr>
-        <w:t>играчи)</w:t>
-      </w:r>
-    </w:p>
-    <w:p>
-      <w:pPr>
-        <w:pStyle w:val="ListParagraph"/>
-        <w:numPr>
-          <w:ilvl w:val="0"/>
-          <w:numId w:val="1"/>
-        </w:numPr>
-      </w:pPr>
-      <w:r>
-        <w:t>Use case: News (</w:t>
-      </w:r>
-      <w:r>
-        <w:rPr>
-          <w:lang w:val="bg-BG"/>
-        </w:rPr>
-        <w:t>новини)</w:t>
-      </w:r>
-    </w:p>
-    <w:p>
-      <w:pPr>
-        <w:pStyle w:val="ListParagraph"/>
-        <w:numPr>
-          <w:ilvl w:val="0"/>
-          <w:numId w:val="1"/>
-        </w:numPr>
-      </w:pPr>
-      <w:r>
-        <w:t>Use case: About us (</w:t>
-      </w:r>
-      <w:r>
-        <w:rPr>
-          <w:lang w:val="bg-BG"/>
-        </w:rPr>
-        <w:t>За нас)</w:t>
-      </w:r>
-    </w:p>
-    <w:p>
-      <w:pPr>
-        <w:pStyle w:val="ListParagraph"/>
-        <w:numPr>
-          <w:ilvl w:val="0"/>
-          <w:numId w:val="1"/>
-        </w:numPr>
-      </w:pPr>
-      <w:r>
-        <w:t>Use case: Contacts (</w:t>
-      </w:r>
-      <w:r>
-        <w:rPr>
-          <w:lang w:val="bg-BG"/>
-        </w:rPr>
-        <w:t>контакти)</w:t>
-      </w:r>
-    </w:p>
-    <w:p>
-      <w:pPr>
-        <w:pStyle w:val="ListParagraph"/>
-        <w:numPr>
-          <w:ilvl w:val="1"/>
-          <w:numId w:val="1"/>
-        </w:numPr>
-      </w:pPr>
-      <w:r>
-        <w:t>Contact info</w:t>
-      </w:r>
-    </w:p>
-    <w:p>
-      <w:pPr>
-        <w:pStyle w:val="ListParagraph"/>
-        <w:numPr>
-          <w:ilvl w:val="1"/>
-          <w:numId w:val="1"/>
-        </w:numPr>
-      </w:pPr>
-      <w:r>
-        <w:t>Get in touch</w:t>
-      </w:r>
-    </w:p>
-    <w:p>
-      <w:pPr>
-        <w:pStyle w:val="ListParagraph"/>
-        <w:numPr>
-          <w:ilvl w:val="0"/>
-          <w:numId w:val="1"/>
-        </w:numPr>
-      </w:pPr>
-      <w:r>
-        <w:t>Use case: Become a partner (</w:t>
-      </w:r>
-      <w:r>
-        <w:rPr>
-          <w:lang w:val="bg-BG"/>
-        </w:rPr>
-        <w:t>Стани партньор)</w:t>
-      </w:r>
-    </w:p>
-    <w:p>
-      <w:pPr>
-        <w:pStyle w:val="ListParagraph"/>
-        <w:numPr>
-          <w:ilvl w:val="0"/>
-          <w:numId w:val="1"/>
-        </w:numPr>
-      </w:pPr>
-      <w:r>
-        <w:t>Use case: Dashboard (</w:t>
-      </w:r>
-      <w:r>
-        <w:rPr>
-          <w:lang w:val="bg-BG"/>
-        </w:rPr>
-        <w:t>Начало)</w:t>
-      </w:r>
-    </w:p>
-    <w:p>
-      <w:pPr>
-        <w:rPr>
-          <w:lang w:val="bg-BG"/>
-        </w:rPr>
-      </w:pPr>
-    </w:p>
-    <w:tbl>
-      <w:tblPr>
-        <w:tblStyle w:val="TableGrid"/>
-        <w:tblW w:w="0" w:type="auto"/>
-        <w:tblLook w:val="04A0" w:firstRow="1" w:lastRow="0" w:firstColumn="1" w:lastColumn="0" w:noHBand="0" w:noVBand="1"/>
-      </w:tblPr>
-      <w:tblGrid>
-        <w:gridCol w:w="4220"/>
-        <w:gridCol w:w="4220"/>
-      </w:tblGrid>
-      <w:tr>
-        <w:tc>
-          <w:tcPr>
-            <w:tcW w:w="4220" w:type="dxa"/>
-          </w:tcPr>
-          <w:p>
-            <w:pPr>
-              <w:jc w:val="center"/>
-              <w:rPr>
-                <w:lang w:val="bg-BG"/>
-              </w:rPr>
-            </w:pPr>
-            <w:r>
-              <w:t>Use case</w:t>
-            </w:r>
-          </w:p>
-        </w:tc>
-        <w:tc>
-          <w:tcPr>
-            <w:tcW w:w="4220" w:type="dxa"/>
-          </w:tcPr>
-          <w:p>
-            <w:pPr>
-              <w:jc w:val="center"/>
-            </w:pPr>
-            <w:r>
-              <w:t>Responsible/Name</w:t>
-            </w:r>
-          </w:p>
-        </w:tc>
-      </w:tr>
-      <w:tr>
-        <w:tc>
-          <w:tcPr>
-            <w:tcW w:w="4220" w:type="dxa"/>
-          </w:tcPr>
-          <w:p>
-            <w:pPr>
-              <w:pStyle w:val="ListParagraph"/>
-              <w:numPr>
-                <w:ilvl w:val="0"/>
-                <w:numId w:val="2"/>
-              </w:numPr>
-            </w:pPr>
-            <w:r>
-              <w:t>Log in</w:t>
-            </w:r>
-            <w:r>
-              <w:t xml:space="preserve"> </w:t>
-            </w:r>
-            <w:bookmarkStart w:id="0" w:name="_GoBack"/>
-            <w:bookmarkEnd w:id="0"/>
-          </w:p>
-        </w:tc>
-        <w:tc>
-          <w:tcPr>
-            <w:tcW w:w="4220" w:type="dxa"/>
-          </w:tcPr>
-          <w:p>
-            <w:pPr>
-              <w:rPr>
-                <w:lang w:val="bg-BG"/>
-              </w:rPr>
-            </w:pPr>
-          </w:p>
-        </w:tc>
-      </w:tr>
-      <w:tr>
-        <w:tc>
-          <w:tcPr>
-            <w:tcW w:w="4220" w:type="dxa"/>
-          </w:tcPr>
-          <w:p>
-            <w:pPr>
-              <w:pStyle w:val="ListParagraph"/>
-              <w:numPr>
-                <w:ilvl w:val="0"/>
-                <w:numId w:val="2"/>
-              </w:numPr>
-            </w:pPr>
-            <w:r>
-              <w:t>Create an account</w:t>
-            </w:r>
-          </w:p>
-        </w:tc>
-        <w:tc>
-          <w:tcPr>
-            <w:tcW w:w="4220" w:type="dxa"/>
-          </w:tcPr>
-          <w:p>
-            <w:pPr>
-              <w:rPr>
-                <w:lang w:val="bg-BG"/>
-              </w:rPr>
-            </w:pPr>
-          </w:p>
-        </w:tc>
-      </w:tr>
-      <w:tr>
-        <w:tc>
-          <w:tcPr>
-            <w:tcW w:w="4220" w:type="dxa"/>
-          </w:tcPr>
-          <w:p>
-            <w:pPr>
-              <w:pStyle w:val="ListParagraph"/>
-              <w:numPr>
-                <w:ilvl w:val="0"/>
-                <w:numId w:val="2"/>
-              </w:numPr>
-            </w:pPr>
-            <w:r>
-              <w:t>Tennis clubs</w:t>
-            </w:r>
-          </w:p>
-        </w:tc>
-        <w:tc>
-          <w:tcPr>
-            <w:tcW w:w="4220" w:type="dxa"/>
-          </w:tcPr>
-          <w:p>
-            <w:pPr>
-              <w:rPr>
-                <w:lang w:val="bg-BG"/>
-              </w:rPr>
-            </w:pPr>
-          </w:p>
-        </w:tc>
-      </w:tr>
-      <w:tr>
-        <w:tc>
-          <w:tcPr>
-            <w:tcW w:w="4220" w:type="dxa"/>
-          </w:tcPr>
-          <w:p>
-            <w:pPr>
-              <w:pStyle w:val="ListParagraph"/>
-              <w:numPr>
-                <w:ilvl w:val="0"/>
-                <w:numId w:val="2"/>
-              </w:numPr>
-            </w:pPr>
-            <w:r>
-              <w:t>Players</w:t>
-            </w:r>
-          </w:p>
-        </w:tc>
-        <w:tc>
-          <w:tcPr>
-            <w:tcW w:w="4220" w:type="dxa"/>
-          </w:tcPr>
-          <w:p>
-            <w:pPr>
-              <w:rPr>
-                <w:lang w:val="bg-BG"/>
-              </w:rPr>
-            </w:pPr>
-          </w:p>
-        </w:tc>
-      </w:tr>
-      <w:tr>
-        <w:tc>
-          <w:tcPr>
-            <w:tcW w:w="4220" w:type="dxa"/>
-          </w:tcPr>
-          <w:p>
-            <w:pPr>
-              <w:pStyle w:val="ListParagraph"/>
-              <w:numPr>
-                <w:ilvl w:val="0"/>
-                <w:numId w:val="2"/>
-              </w:numPr>
-            </w:pPr>
-            <w:r>
-              <w:t>News</w:t>
-            </w:r>
-          </w:p>
-        </w:tc>
-        <w:tc>
-          <w:tcPr>
-            <w:tcW w:w="4220" w:type="dxa"/>
-          </w:tcPr>
-          <w:p>
-            <w:pPr>
-              <w:rPr>
-                <w:lang w:val="bg-BG"/>
-              </w:rPr>
-            </w:pPr>
-          </w:p>
-        </w:tc>
-      </w:tr>
-      <w:tr>
-        <w:tc>
-          <w:tcPr>
-            <w:tcW w:w="4220" w:type="dxa"/>
-          </w:tcPr>
-          <w:p>
-            <w:pPr>
-              <w:pStyle w:val="ListParagraph"/>
-              <w:numPr>
-                <w:ilvl w:val="0"/>
-                <w:numId w:val="2"/>
-              </w:numPr>
-            </w:pPr>
-            <w:r>
-              <w:t>About us</w:t>
-            </w:r>
-          </w:p>
-        </w:tc>
-        <w:tc>
-          <w:tcPr>
-            <w:tcW w:w="4220" w:type="dxa"/>
-          </w:tcPr>
-          <w:p>
-            <w:pPr>
-              <w:rPr>
-                <w:lang w:val="bg-BG"/>
-              </w:rPr>
-            </w:pPr>
-          </w:p>
-        </w:tc>
-      </w:tr>
-      <w:tr>
-        <w:tc>
-          <w:tcPr>
-            <w:tcW w:w="4220" w:type="dxa"/>
-          </w:tcPr>
-          <w:p>
-            <w:pPr>
-              <w:pStyle w:val="ListParagraph"/>
-              <w:numPr>
-                <w:ilvl w:val="0"/>
-                <w:numId w:val="2"/>
-              </w:numPr>
-            </w:pPr>
-            <w:r>
-              <w:t>Contacts</w:t>
-            </w:r>
-          </w:p>
-        </w:tc>
-        <w:tc>
-          <w:tcPr>
-            <w:tcW w:w="4220" w:type="dxa"/>
-          </w:tcPr>
-          <w:p>
-            <w:pPr>
-              <w:rPr>
-                <w:lang w:val="bg-BG"/>
-              </w:rPr>
-            </w:pPr>
-          </w:p>
-        </w:tc>
-      </w:tr>
-      <w:tr>
-        <w:tc>
-          <w:tcPr>
-            <w:tcW w:w="4220" w:type="dxa"/>
-          </w:tcPr>
-          <w:p>
-            <w:pPr>
-              <w:pStyle w:val="ListParagraph"/>
-              <w:numPr>
-                <w:ilvl w:val="0"/>
-                <w:numId w:val="2"/>
-              </w:numPr>
-            </w:pPr>
-            <w:proofErr w:type="spellStart"/>
-            <w:r>
-              <w:lastRenderedPageBreak/>
-              <w:t>Becoma</w:t>
-            </w:r>
-            <w:proofErr w:type="spellEnd"/>
-            <w:r>
-              <w:t xml:space="preserve"> a partner</w:t>
-            </w:r>
-          </w:p>
-        </w:tc>
-        <w:tc>
-          <w:tcPr>
-            <w:tcW w:w="4220" w:type="dxa"/>
-          </w:tcPr>
-          <w:p>
-            <w:pPr>
-              <w:rPr>
-                <w:lang w:val="bg-BG"/>
-              </w:rPr>
-            </w:pPr>
-          </w:p>
-        </w:tc>
-      </w:tr>
-      <w:tr>
-        <w:tc>
-          <w:tcPr>
-            <w:tcW w:w="4220" w:type="dxa"/>
-          </w:tcPr>
-          <w:p>
-            <w:pPr>
-              <w:pStyle w:val="ListParagraph"/>
-              <w:numPr>
-                <w:ilvl w:val="0"/>
-                <w:numId w:val="2"/>
-              </w:numPr>
-            </w:pPr>
-            <w:r>
-              <w:t>Dashboard</w:t>
-            </w:r>
-          </w:p>
-        </w:tc>
-        <w:tc>
-          <w:tcPr>
-            <w:tcW w:w="4220" w:type="dxa"/>
-          </w:tcPr>
-          <w:p>
-            <w:pPr>
-              <w:rPr>
-                <w:lang w:val="bg-BG"/>
-              </w:rPr>
+              <w:cnfStyle w:val="000000000000" w:firstRow="0" w:lastRow="0" w:firstColumn="0" w:lastColumn="0" w:oddVBand="0" w:evenVBand="0" w:oddHBand="0" w:evenHBand="0" w:firstRowFirstColumn="0" w:firstRowLastColumn="0" w:lastRowFirstColumn="0" w:lastRowLastColumn="0"/>
+            </w:pPr>
+          </w:p>
+        </w:tc>
+        <w:tc>
+          <w:tcPr>
+            <w:tcW w:w="2129" w:type="dxa"/>
+          </w:tcPr>
+          <w:p>
+            <w:pPr>
+              <w:cnfStyle w:val="000000000000" w:firstRow="0" w:lastRow="0" w:firstColumn="0" w:lastColumn="0" w:oddVBand="0" w:evenVBand="0" w:oddHBand="0" w:evenHBand="0" w:firstRowFirstColumn="0" w:firstRowLastColumn="0" w:lastRowFirstColumn="0" w:lastRowLastColumn="0"/>
+            </w:pPr>
+          </w:p>
+        </w:tc>
+        <w:tc>
+          <w:tcPr>
+            <w:tcW w:w="2129" w:type="dxa"/>
+          </w:tcPr>
+          <w:p>
+            <w:pPr>
+              <w:cnfStyle w:val="000000000000" w:firstRow="0" w:lastRow="0" w:firstColumn="0" w:lastColumn="0" w:oddVBand="0" w:evenVBand="0" w:oddHBand="0" w:evenHBand="0" w:firstRowFirstColumn="0" w:firstRowLastColumn="0" w:lastRowFirstColumn="0" w:lastRowLastColumn="0"/>
             </w:pPr>
           </w:p>
         </w:tc>
@@ -1289,7 +1753,7 @@
 </file>
 
 <file path=word/numbering.xml><?xml version="1.0" encoding="utf-8"?>
-<w:numbering xmlns:wpc="http://schemas.microsoft.com/office/word/2010/wordprocessingCanvas" xmlns:mc="http://schemas.openxmlformats.org/markup-compatibility/2006" xmlns:o="urn:schemas-microsoft-com:office:office" xmlns:r="http://schemas.openxmlformats.org/officeDocument/2006/relationships" xmlns:m="http://schemas.openxmlformats.org/officeDocument/2006/math" xmlns:v="urn:schemas-microsoft-com:vml" xmlns:wp14="http://schemas.microsoft.com/office/word/2010/wordprocessingDrawing" xmlns:wp="http://schemas.openxmlformats.org/drawingml/2006/wordprocessingDrawing" xmlns:w10="urn:schemas-microsoft-com:office:word" xmlns:w="http://schemas.openxmlformats.org/wordprocessingml/2006/main" xmlns:w14="http://schemas.microsoft.com/office/word/2010/wordml" xmlns:wpg="http://schemas.microsoft.com/office/word/2010/wordprocessingGroup" xmlns:wpi="http://schemas.microsoft.com/office/word/2010/wordprocessingInk" xmlns:wne="http://schemas.microsoft.com/office/word/2006/wordml" xmlns:wps="http://schemas.microsoft.com/office/word/2010/wordprocessingShape" mc:Ignorable="w14 wp14">
+<w:numbering xmlns:wpc="http://schemas.microsoft.com/office/word/2010/wordprocessingCanvas" xmlns:mo="http://schemas.microsoft.com/office/mac/office/2008/main" xmlns:mc="http://schemas.openxmlformats.org/markup-compatibility/2006" xmlns:mv="urn:schemas-microsoft-com:mac:vml" xmlns:o="urn:schemas-microsoft-com:office:office" xmlns:r="http://schemas.openxmlformats.org/officeDocument/2006/relationships" xmlns:m="http://schemas.openxmlformats.org/officeDocument/2006/math" xmlns:v="urn:schemas-microsoft-com:vml" xmlns:wp14="http://schemas.microsoft.com/office/word/2010/wordprocessingDrawing" xmlns:wp="http://schemas.openxmlformats.org/drawingml/2006/wordprocessingDrawing" xmlns:w10="urn:schemas-microsoft-com:office:word" xmlns:w="http://schemas.openxmlformats.org/wordprocessingml/2006/main" xmlns:w14="http://schemas.microsoft.com/office/word/2010/wordml" xmlns:wpg="http://schemas.microsoft.com/office/word/2010/wordprocessingGroup" xmlns:wpi="http://schemas.microsoft.com/office/word/2010/wordprocessingInk" xmlns:wne="http://schemas.microsoft.com/office/word/2006/wordml" xmlns:wps="http://schemas.microsoft.com/office/word/2010/wordprocessingShape" mc:Ignorable="w14 wp14">
   <w:abstractNum w:abstractNumId="0">
     <w:nsid w:val="16EF7978"/>
     <w:multiLevelType w:val="multilevel"/>
@@ -1522,7 +1986,7 @@
     </w:rPrDefault>
     <w:pPrDefault/>
   </w:docDefaults>
-  <w:latentStyles w:defLockedState="0" w:defUIPriority="99" w:defSemiHidden="1" w:defUnhideWhenUsed="1" w:defQFormat="0" w:count="267">
+  <w:latentStyles w:defLockedState="0" w:defUIPriority="99" w:defSemiHidden="1" w:defUnhideWhenUsed="1" w:defQFormat="0" w:count="276">
     <w:lsdException w:name="Normal" w:semiHidden="0" w:uiPriority="0" w:unhideWhenUsed="0" w:qFormat="1"/>
     <w:lsdException w:name="heading 1" w:semiHidden="0" w:uiPriority="9" w:unhideWhenUsed="0" w:qFormat="1"/>
     <w:lsdException w:name="heading 2" w:uiPriority="9" w:qFormat="1"/>
@@ -1830,7 +2294,7 @@
 </file>
 
 <file path=word/stylesWithEffects.xml><?xml version="1.0" encoding="utf-8"?>
-<w:styles xmlns:wpc="http://schemas.microsoft.com/office/word/2010/wordprocessingCanvas" xmlns:mc="http://schemas.openxmlformats.org/markup-compatibility/2006" xmlns:o="urn:schemas-microsoft-com:office:office" xmlns:r="http://schemas.openxmlformats.org/officeDocument/2006/relationships" xmlns:m="http://schemas.openxmlformats.org/officeDocument/2006/math" xmlns:v="urn:schemas-microsoft-com:vml" xmlns:wp14="http://schemas.microsoft.com/office/word/2010/wordprocessingDrawing" xmlns:wp="http://schemas.openxmlformats.org/drawingml/2006/wordprocessingDrawing" xmlns:w10="urn:schemas-microsoft-com:office:word" xmlns:w="http://schemas.openxmlformats.org/wordprocessingml/2006/main" xmlns:w14="http://schemas.microsoft.com/office/word/2010/wordml" xmlns:wpg="http://schemas.microsoft.com/office/word/2010/wordprocessingGroup" xmlns:wpi="http://schemas.microsoft.com/office/word/2010/wordprocessingInk" xmlns:wne="http://schemas.microsoft.com/office/word/2006/wordml" xmlns:wps="http://schemas.microsoft.com/office/word/2010/wordprocessingShape" mc:Ignorable="w14 wp14">
+<w:styles xmlns:wpc="http://schemas.microsoft.com/office/word/2010/wordprocessingCanvas" xmlns:mo="http://schemas.microsoft.com/office/mac/office/2008/main" xmlns:mc="http://schemas.openxmlformats.org/markup-compatibility/2006" xmlns:mv="urn:schemas-microsoft-com:mac:vml" xmlns:o="urn:schemas-microsoft-com:office:office" xmlns:r="http://schemas.openxmlformats.org/officeDocument/2006/relationships" xmlns:m="http://schemas.openxmlformats.org/officeDocument/2006/math" xmlns:v="urn:schemas-microsoft-com:vml" xmlns:wp14="http://schemas.microsoft.com/office/word/2010/wordprocessingDrawing" xmlns:wp="http://schemas.openxmlformats.org/drawingml/2006/wordprocessingDrawing" xmlns:w10="urn:schemas-microsoft-com:office:word" xmlns:w="http://schemas.openxmlformats.org/wordprocessingml/2006/main" xmlns:w14="http://schemas.microsoft.com/office/word/2010/wordml" xmlns:wpg="http://schemas.microsoft.com/office/word/2010/wordprocessingGroup" xmlns:wpi="http://schemas.microsoft.com/office/word/2010/wordprocessingInk" xmlns:wne="http://schemas.microsoft.com/office/word/2006/wordml" xmlns:wps="http://schemas.microsoft.com/office/word/2010/wordprocessingShape" mc:Ignorable="w14 wp14">
   <w:docDefaults>
     <w:rPrDefault>
       <w:rPr>
@@ -1842,7 +2306,7 @@
     </w:rPrDefault>
     <w:pPrDefault/>
   </w:docDefaults>
-  <w:latentStyles w:defLockedState="0" w:defUIPriority="99" w:defSemiHidden="1" w:defUnhideWhenUsed="1" w:defQFormat="0" w:count="267">
+  <w:latentStyles w:defLockedState="0" w:defUIPriority="99" w:defSemiHidden="1" w:defUnhideWhenUsed="1" w:defQFormat="0" w:count="276">
     <w:lsdException w:name="Normal" w:semiHidden="0" w:uiPriority="0" w:unhideWhenUsed="0" w:qFormat="1"/>
     <w:lsdException w:name="heading 1" w:semiHidden="0" w:uiPriority="9" w:unhideWhenUsed="0" w:qFormat="1"/>
     <w:lsdException w:name="heading 2" w:uiPriority="9" w:qFormat="1"/>

</xml_diff>